<commit_message>
aggiunte immagini e ultimata relazione
</commit_message>
<xml_diff>
--- a/SRS_Sistema_Votazione_Elettronico.docx
+++ b/SRS_Sistema_Votazione_Elettronico.docx
@@ -9,36 +9,6 @@
           <w:szCs w:val="20"/>
         </w:rPr>
       </w:pPr>
-      <w:r>
-        <w:rPr>
-          <w:sz w:val="20"/>
-          <w:szCs w:val="20"/>
-        </w:rPr>
-        <w:t>Daniel Bartolomei 922804</w:t>
-      </w:r>
-    </w:p>
-    <w:p>
-      <w:pPr>
-        <w:rPr>
-          <w:sz w:val="20"/>
-          <w:szCs w:val="20"/>
-        </w:rPr>
-      </w:pPr>
-      <w:r>
-        <w:rPr>
-          <w:sz w:val="20"/>
-          <w:szCs w:val="20"/>
-        </w:rPr>
-        <w:t>Simone Rover 933288</w:t>
-      </w:r>
-    </w:p>
-    <w:p>
-      <w:pPr>
-        <w:rPr>
-          <w:sz w:val="20"/>
-          <w:szCs w:val="20"/>
-        </w:rPr>
-      </w:pPr>
     </w:p>
     <w:p>
       <w:pPr>
@@ -46,11 +16,13 @@
         <w:jc w:val="center"/>
         <w:rPr>
           <w:bCs/>
+          <w:color w:val="538135" w:themeColor="accent6" w:themeShade="BF"/>
         </w:rPr>
       </w:pPr>
       <w:r>
         <w:rPr>
           <w:bCs/>
+          <w:color w:val="538135" w:themeColor="accent6" w:themeShade="BF"/>
         </w:rPr>
         <w:t>DOCUMENTAZIONE E SPECIFICA DEI REQUISITI</w:t>
       </w:r>
@@ -61,13 +33,100 @@
         <w:jc w:val="center"/>
         <w:rPr>
           <w:bCs/>
+          <w:color w:val="538135" w:themeColor="accent6" w:themeShade="BF"/>
         </w:rPr>
       </w:pPr>
       <w:r>
         <w:rPr>
           <w:bCs/>
+          <w:color w:val="538135" w:themeColor="accent6" w:themeShade="BF"/>
         </w:rPr>
         <w:t>PER SISTEMA DI VOTAZIONE ELETTRONICO</w:t>
+      </w:r>
+    </w:p>
+    <w:p/>
+    <w:p>
+      <w:pPr>
+        <w:jc w:val="center"/>
+        <w:rPr>
+          <w:rFonts w:ascii="Bahnschrift SemiBold" w:hAnsi="Bahnschrift SemiBold"/>
+          <w:sz w:val="28"/>
+          <w:szCs w:val="28"/>
+        </w:rPr>
+      </w:pPr>
+      <w:r>
+        <w:rPr>
+          <w:rFonts w:ascii="Bahnschrift SemiBold" w:hAnsi="Bahnschrift SemiBold"/>
+          <w:sz w:val="28"/>
+          <w:szCs w:val="28"/>
+        </w:rPr>
+        <w:t>Daniel Bartolomei</w:t>
+      </w:r>
+      <w:r>
+        <w:rPr>
+          <w:rFonts w:ascii="Bahnschrift SemiBold" w:hAnsi="Bahnschrift SemiBold"/>
+          <w:sz w:val="28"/>
+          <w:szCs w:val="28"/>
+        </w:rPr>
+        <w:t xml:space="preserve"> (</w:t>
+      </w:r>
+      <w:r>
+        <w:rPr>
+          <w:rFonts w:ascii="Bahnschrift SemiBold" w:hAnsi="Bahnschrift SemiBold"/>
+          <w:sz w:val="28"/>
+          <w:szCs w:val="28"/>
+        </w:rPr>
+        <w:t>922804</w:t>
+      </w:r>
+      <w:proofErr w:type="gramStart"/>
+      <w:r>
+        <w:rPr>
+          <w:rFonts w:ascii="Bahnschrift SemiBold" w:hAnsi="Bahnschrift SemiBold"/>
+          <w:sz w:val="28"/>
+          <w:szCs w:val="28"/>
+        </w:rPr>
+        <w:t>)  &amp;</w:t>
+      </w:r>
+      <w:proofErr w:type="gramEnd"/>
+      <w:r>
+        <w:rPr>
+          <w:rFonts w:ascii="Bahnschrift SemiBold" w:hAnsi="Bahnschrift SemiBold"/>
+          <w:sz w:val="28"/>
+          <w:szCs w:val="28"/>
+        </w:rPr>
+        <w:t xml:space="preserve">  </w:t>
+      </w:r>
+      <w:r>
+        <w:rPr>
+          <w:rFonts w:ascii="Bahnschrift SemiBold" w:hAnsi="Bahnschrift SemiBold"/>
+          <w:sz w:val="28"/>
+          <w:szCs w:val="28"/>
+        </w:rPr>
+        <w:t>Simone Rover</w:t>
+      </w:r>
+      <w:r>
+        <w:rPr>
+          <w:rFonts w:ascii="Bahnschrift SemiBold" w:hAnsi="Bahnschrift SemiBold"/>
+          <w:sz w:val="28"/>
+          <w:szCs w:val="28"/>
+        </w:rPr>
+        <w:t xml:space="preserve"> (</w:t>
+      </w:r>
+      <w:r>
+        <w:rPr>
+          <w:rFonts w:ascii="Bahnschrift SemiBold" w:hAnsi="Bahnschrift SemiBold"/>
+          <w:sz w:val="28"/>
+          <w:szCs w:val="28"/>
+        </w:rPr>
+        <w:t>933288</w:t>
+      </w:r>
+      <w:r>
+        <w:rPr>
+          <w:rFonts w:ascii="Bahnschrift SemiBold" w:hAnsi="Bahnschrift SemiBold"/>
+          <w:sz w:val="28"/>
+          <w:szCs w:val="28"/>
+        </w:rPr>
+        <w:t>)</w:t>
       </w:r>
     </w:p>
     <w:p>
@@ -591,7 +650,6 @@
       </w:r>
     </w:p>
     <w:p/>
-    <w:p/>
     <w:p>
       <w:pPr>
         <w:pStyle w:val="Titolo2"/>
@@ -773,7 +831,10 @@
     <w:p>
       <w:r>
         <w:tab/>
-        <w:t>• preparazione della postazione, in seggio, per il voto del prossimo elettore.</w:t>
+        <w:t>• preparazione della postazione, in seggio, per il voto</w:t>
+      </w:r>
+      <w:r>
+        <w:t>.</w:t>
       </w:r>
     </w:p>
     <w:p>
@@ -790,6 +851,13 @@
     </w:p>
     <w:p/>
     <w:p/>
+    <w:p>
+      <w:pPr>
+        <w:rPr>
+          <w:u w:val="single"/>
+        </w:rPr>
+      </w:pPr>
+    </w:p>
     <w:p>
       <w:pPr>
         <w:rPr>
@@ -1463,7 +1531,13 @@
               </w:rPr>
             </w:pPr>
             <w:r>
-              <w:t>che abbiano partecipato almeno una certa percentuale degli aventi diritto di voto.</w:t>
+              <w:t>che abbiano partecipato almeno una certa percentuale</w:t>
+            </w:r>
+            <w:r>
+              <w:t xml:space="preserve"> (solitamente 50%)</w:t>
+            </w:r>
+            <w:r>
+              <w:t xml:space="preserve"> degli aventi diritto di voto.</w:t>
             </w:r>
           </w:p>
         </w:tc>
@@ -1519,6 +1593,7 @@
     </w:p>
     <w:p/>
     <w:p/>
+    <w:p/>
     <w:p>
       <w:pPr>
         <w:pStyle w:val="Titolo2"/>
@@ -1549,6 +1624,7 @@
     <w:p/>
     <w:p/>
     <w:p/>
+    <w:p/>
     <w:p>
       <w:pPr>
         <w:pStyle w:val="Titolo2"/>
@@ -1593,7 +1669,13 @@
         <w:ind w:left="708"/>
       </w:pPr>
       <w:r>
-        <w:t>piattaforma del utente, verrà riconosciuto come scrutatore/amministratore.</w:t>
+        <w:t xml:space="preserve">piattaforma </w:t>
+      </w:r>
+      <w:r>
+        <w:t>dell’utente</w:t>
+      </w:r>
+      <w:r>
+        <w:t>, verrà riconosciuto come scrutatore/amministratore.</w:t>
       </w:r>
     </w:p>
     <w:p>
@@ -1636,7 +1718,10 @@
         <w:t>•</w:t>
       </w:r>
       <w:r>
-        <w:t xml:space="preserve"> Si assume che l’elettore che esercita il proprio diritto di voto in un seggio elettorale sia stato correttamente riconosciuto dagli scrutatori presenti, e che quindi debba solo inserire il proprio Codice Fiscale per verificare e impedire una doppia votazione ( remoto + seggio ).</w:t>
+        <w:t xml:space="preserve"> Si assume che l’elettore che esercita il proprio diritto di voto in un seggio elettorale sia stato correttamente </w:t>
+      </w:r>
+      <w:r>
+        <w:t>registrato all’interno della piattaforma e che quindi possa autenticarsi correttamente.</w:t>
       </w:r>
     </w:p>
     <w:p>
@@ -1655,7 +1740,13 @@
         <w:t xml:space="preserve"> Si assume che </w:t>
       </w:r>
       <w:r>
-        <w:t>l’esito di ogni votazione conclusa sia visibile agli utenti elettori fintanto che queste rimangano presenti sul Database.</w:t>
+        <w:t xml:space="preserve">l’esito di ogni votazione conclusa sia visibile agli utenti elettori </w:t>
+      </w:r>
+      <w:r>
+        <w:t xml:space="preserve">e amministratori </w:t>
+      </w:r>
+      <w:r>
+        <w:t>fintanto che queste rimangano presenti sul Database.</w:t>
       </w:r>
     </w:p>
     <w:p>
@@ -1717,9 +1808,42 @@
     </w:p>
     <w:p>
       <w:pPr>
+        <w:ind w:left="432"/>
+        <w:rPr>
+          <w:u w:val="single"/>
+        </w:rPr>
+      </w:pPr>
+    </w:p>
+    <w:p>
+      <w:pPr>
+        <w:ind w:left="432"/>
+        <w:rPr>
+          <w:u w:val="single"/>
+        </w:rPr>
+      </w:pPr>
+    </w:p>
+    <w:p>
+      <w:pPr>
+        <w:ind w:left="432"/>
+        <w:rPr>
+          <w:u w:val="single"/>
+        </w:rPr>
+      </w:pPr>
+    </w:p>
+    <w:p>
+      <w:pPr>
+        <w:ind w:left="432"/>
+        <w:rPr>
+          <w:u w:val="single"/>
+        </w:rPr>
+      </w:pPr>
+    </w:p>
+    <w:p>
+      <w:pPr>
         <w:pStyle w:val="Titolo1"/>
       </w:pPr>
       <w:r>
+        <w:lastRenderedPageBreak/>
         <w:t>Specifica dei r</w:t>
       </w:r>
       <w:r>
@@ -1741,7 +1865,6 @@
         <w:pStyle w:val="Titolo3"/>
       </w:pPr>
       <w:r>
-        <w:lastRenderedPageBreak/>
         <w:t>Requisiti funzionali rispetto all’utente elettore</w:t>
       </w:r>
     </w:p>
@@ -2377,6 +2500,7 @@
           </w:tcPr>
           <w:p>
             <w:r>
+              <w:lastRenderedPageBreak/>
               <w:t>(UE5)</w:t>
             </w:r>
           </w:p>
@@ -2434,7 +2558,6 @@
           </w:tcPr>
           <w:p>
             <w:r>
-              <w:lastRenderedPageBreak/>
               <w:t>Motivazione (facoltativo)</w:t>
             </w:r>
           </w:p>
@@ -3045,7 +3168,6 @@
       </w:tr>
     </w:tbl>
     <w:p/>
-    <w:p/>
     <w:tbl>
       <w:tblPr>
         <w:tblStyle w:val="Tabellagriglia4-colore6"/>
@@ -3068,13 +3190,31 @@
             <w:tcW w:w="1995" w:type="dxa"/>
           </w:tcPr>
           <w:p>
-            <w:r>
+            <w:pPr>
+              <w:rPr>
+                <w:b w:val="0"/>
+                <w:bCs w:val="0"/>
+              </w:rPr>
+            </w:pPr>
+            <w:r>
+              <w:rPr>
+                <w:b w:val="0"/>
+                <w:bCs w:val="0"/>
+              </w:rPr>
               <w:t>(UA</w:t>
             </w:r>
             <w:r>
+              <w:rPr>
+                <w:b w:val="0"/>
+                <w:bCs w:val="0"/>
+              </w:rPr>
               <w:t>4</w:t>
             </w:r>
             <w:r>
+              <w:rPr>
+                <w:b w:val="0"/>
+                <w:bCs w:val="0"/>
+              </w:rPr>
               <w:t>)</w:t>
             </w:r>
           </w:p>
@@ -3086,6 +3226,10 @@
           <w:p>
             <w:pPr>
               <w:cnfStyle w:val="100000000000" w:firstRow="1" w:lastRow="0" w:firstColumn="0" w:lastColumn="0" w:oddVBand="0" w:evenVBand="0" w:oddHBand="0" w:evenHBand="0" w:firstRowFirstColumn="0" w:firstRowLastColumn="0" w:lastRowFirstColumn="0" w:lastRowLastColumn="0"/>
+              <w:rPr>
+                <w:b w:val="0"/>
+                <w:bCs w:val="0"/>
+              </w:rPr>
             </w:pPr>
           </w:p>
         </w:tc>
@@ -3101,7 +3245,6 @@
           </w:tcPr>
           <w:p>
             <w:r>
-              <w:lastRenderedPageBreak/>
               <w:t>Descrizione</w:t>
             </w:r>
           </w:p>
@@ -3531,7 +3674,7 @@
       </w:tr>
       <w:tr>
         <w:trPr>
-          <w:trHeight w:val="682"/>
+          <w:trHeight w:val="584"/>
         </w:trPr>
         <w:tc>
           <w:tcPr>
@@ -4283,16 +4426,10 @@
               <w:cnfStyle w:val="000000000000" w:firstRow="0" w:lastRow="0" w:firstColumn="0" w:lastColumn="0" w:oddVBand="0" w:evenVBand="0" w:oddHBand="0" w:evenHBand="0" w:firstRowFirstColumn="0" w:firstRowLastColumn="0" w:lastRowFirstColumn="0" w:lastRowLastColumn="0"/>
             </w:pPr>
             <w:r>
-              <w:t>Utente deve essere autenticato (</w:t>
-            </w:r>
-            <w:r>
-              <w:rPr>
-                <w:u w:val="single"/>
-              </w:rPr>
-              <w:t>UA2</w:t>
-            </w:r>
-            <w:r>
-              <w:t>)</w:t>
+              <w:t xml:space="preserve">Utente deve essere autenticato </w:t>
+            </w:r>
+            <w:r>
+              <w:t>(UA2)</w:t>
             </w:r>
           </w:p>
         </w:tc>
@@ -4855,7 +4992,6 @@
       </w:tr>
     </w:tbl>
     <w:p/>
-    <w:p/>
     <w:p>
       <w:pPr>
         <w:pStyle w:val="Titolo3"/>
@@ -5126,7 +5262,6 @@
           </w:tcPr>
           <w:p>
             <w:r>
-              <w:lastRenderedPageBreak/>
               <w:t>Dipendenze (facoltativo)</w:t>
             </w:r>
           </w:p>
@@ -5286,92 +5421,6 @@
         <w:t>Requisiti non funzionali</w:t>
       </w:r>
     </w:p>
-    <w:p>
-      <w:r>
-        <w:t xml:space="preserve">Lista non esaustiva di requisiti non funzionali: </w:t>
-      </w:r>
-      <w:r>
-        <w:t>qualità</w:t>
-      </w:r>
-      <w:r>
-        <w:t xml:space="preserve">, </w:t>
-      </w:r>
-      <w:r>
-        <w:t>scalabilità, sicurezza, flessibilità, portabilità, disponibilità</w:t>
-      </w:r>
-      <w:r>
-        <w:t xml:space="preserve"> (</w:t>
-      </w:r>
-      <w:proofErr w:type="spellStart"/>
-      <w:r>
-        <w:t>availability</w:t>
-      </w:r>
-      <w:proofErr w:type="spellEnd"/>
-      <w:r>
-        <w:t>)</w:t>
-      </w:r>
-      <w:r>
-        <w:t xml:space="preserve">, usabilità, </w:t>
-      </w:r>
-      <w:r>
-        <w:t xml:space="preserve">affidabilità </w:t>
-      </w:r>
-      <w:r>
-        <w:t>(</w:t>
-      </w:r>
-      <w:r>
-        <w:t>reliability</w:t>
-      </w:r>
-      <w:r>
-        <w:t>)</w:t>
-      </w:r>
-      <w:r>
-        <w:t xml:space="preserve">, semplicità, costo, performance, </w:t>
-      </w:r>
-      <w:r>
-        <w:t xml:space="preserve">manutenibilità </w:t>
-      </w:r>
-      <w:r>
-        <w:t>(</w:t>
-      </w:r>
-      <w:proofErr w:type="spellStart"/>
-      <w:r>
-        <w:t>mantainability</w:t>
-      </w:r>
-      <w:proofErr w:type="spellEnd"/>
-      <w:r>
-        <w:t>),</w:t>
-      </w:r>
-      <w:r>
-        <w:t xml:space="preserve"> </w:t>
-      </w:r>
-      <w:r>
-        <w:t>requisiti legali o normativi</w:t>
-      </w:r>
-      <w:r>
-        <w:t>.</w:t>
-      </w:r>
-    </w:p>
-    <w:p>
-      <w:r>
-        <w:t xml:space="preserve">Ricordarsi che deve essere possibile </w:t>
-      </w:r>
-      <w:r>
-        <w:rPr>
-          <w:u w:val="single"/>
-        </w:rPr>
-        <w:t>misurarl</w:t>
-      </w:r>
-      <w:r>
-        <w:rPr>
-          <w:u w:val="single"/>
-        </w:rPr>
-        <w:t>i</w:t>
-      </w:r>
-      <w:r>
-        <w:t>.</w:t>
-      </w:r>
-    </w:p>
     <w:p/>
     <w:p>
       <w:pPr>
@@ -5448,7 +5497,15 @@
               </w:rPr>
             </w:pPr>
             <w:r>
-              <w:t>Il SVE deve salvare il voto di un qualsiasi elettore dopo non più di 5 minuti dopo che questo venga espresso.</w:t>
+              <w:t xml:space="preserve">Il SVE deve salvare il voto di un qualsiasi elettore dopo non più di </w:t>
+            </w:r>
+            <w:proofErr w:type="gramStart"/>
+            <w:r>
+              <w:t>5</w:t>
+            </w:r>
+            <w:proofErr w:type="gramEnd"/>
+            <w:r>
+              <w:t xml:space="preserve"> minuti dopo che questo venga espresso.</w:t>
             </w:r>
           </w:p>
         </w:tc>
@@ -5774,7 +5831,6 @@
           </w:tcPr>
           <w:p>
             <w:r>
-              <w:lastRenderedPageBreak/>
               <w:t>Dipendenze (facoltativo)</w:t>
             </w:r>
           </w:p>
@@ -5792,6 +5848,10 @@
         </w:tc>
       </w:tr>
     </w:tbl>
+    <w:p/>
+    <w:p/>
+    <w:p/>
+    <w:p/>
     <w:p/>
     <w:tbl>
       <w:tblPr>
@@ -5816,6 +5876,7 @@
           </w:tcPr>
           <w:p>
             <w:r>
+              <w:lastRenderedPageBreak/>
               <w:t>(Q2)</w:t>
             </w:r>
           </w:p>
@@ -6486,6 +6547,7 @@
         <w:pStyle w:val="Titolo1"/>
       </w:pPr>
       <w:r>
+        <w:lastRenderedPageBreak/>
         <w:t>Diagrammi</w:t>
       </w:r>
     </w:p>
@@ -6596,6 +6658,7 @@
     <w:p/>
     <w:p/>
     <w:p/>
+    <w:p/>
     <w:p>
       <w:pPr>
         <w:pStyle w:val="Titolo3"/>
@@ -6604,8 +6667,6 @@
         <w:t>Descrizione dei singoli casi d’uso</w:t>
       </w:r>
     </w:p>
-    <w:p/>
-    <w:p/>
     <w:p/>
     <w:tbl>
       <w:tblPr>
@@ -6895,7 +6956,6 @@
           </w:tcPr>
           <w:p>
             <w:r>
-              <w:lastRenderedPageBreak/>
               <w:t>Alternativa/e</w:t>
             </w:r>
           </w:p>
@@ -7690,6 +7750,9 @@
     </w:tbl>
     <w:p/>
     <w:p/>
+    <w:p/>
+    <w:p/>
+    <w:p/>
     <w:tbl>
       <w:tblPr>
         <w:tblStyle w:val="Tabellagriglia4-colore6"/>
@@ -7712,6 +7775,7 @@
           </w:tcPr>
           <w:p>
             <w:r>
+              <w:lastRenderedPageBreak/>
               <w:t>Nome</w:t>
             </w:r>
           </w:p>
@@ -8336,9 +8400,6 @@
     </w:tbl>
     <w:p/>
     <w:p/>
-    <w:p/>
-    <w:p/>
-    <w:p/>
     <w:tbl>
       <w:tblPr>
         <w:tblStyle w:val="Tabellagriglia4-colore6"/>
@@ -8627,7 +8688,6 @@
               <w:rPr>
                 <w:rFonts w:asciiTheme="minorHAnsi" w:hAnsiTheme="minorHAnsi" w:cstheme="minorHAnsi"/>
               </w:rPr>
-              <w:lastRenderedPageBreak/>
               <w:t>La piattaforma notificherà l’Elettore della sua decisione e di fornire un'ultima conferma.</w:t>
             </w:r>
           </w:p>
@@ -8811,10 +8871,6 @@
         </w:tc>
       </w:tr>
     </w:tbl>
-    <w:p/>
-    <w:p/>
-    <w:p/>
-    <w:p/>
     <w:p/>
     <w:p/>
     <w:tbl>
@@ -9094,11 +9150,6 @@
     </w:tbl>
     <w:p/>
     <w:p/>
-    <w:p/>
-    <w:p/>
-    <w:p/>
-    <w:p/>
-    <w:p/>
     <w:tbl>
       <w:tblPr>
         <w:tblStyle w:val="Tabellagriglia4-colore6"/>
@@ -9393,12 +9444,27 @@
       </w:tr>
     </w:tbl>
     <w:p/>
+    <w:p/>
+    <w:p/>
+    <w:p/>
+    <w:p/>
+    <w:p/>
+    <w:p/>
+    <w:p/>
+    <w:p/>
+    <w:p/>
+    <w:p/>
+    <w:p/>
+    <w:p/>
+    <w:p/>
+    <w:p/>
+    <w:p/>
+    <w:p/>
     <w:p>
       <w:pPr>
         <w:pStyle w:val="Titolo2"/>
       </w:pPr>
       <w:r>
-        <w:lastRenderedPageBreak/>
         <w:t>Diagramma delle Classi</w:t>
       </w:r>
     </w:p>
@@ -9471,43 +9537,185 @@
     </w:p>
     <w:p/>
     <w:p/>
+    <w:p/>
+    <w:p/>
+    <w:p/>
     <w:p>
       <w:r>
         <w:t>Successivamente verrà mostrato l’effettivo diagramma delle classi del programma</w:t>
       </w:r>
       <w:r>
-        <w:t xml:space="preserve"> (Modello di Programma) </w:t>
-      </w:r>
-      <w:r>
-        <w:t>, che per motivi di dimensione è visualizzato in orizzontale.</w:t>
-      </w:r>
-    </w:p>
-    <w:p>
-      <w:r>
-        <w:t>È reso disponibile all’interno della cartella Diagrammi una versione del diagramma in formato .png che renderà più facile la sua visione.</w:t>
-      </w:r>
-    </w:p>
-    <w:p/>
-    <w:p/>
-    <w:p>
-      <w:r>
-        <w:rPr>
-          <w:highlight w:val="red"/>
-        </w:rPr>
-        <w:t>DIAGRAMMAAAAAAAAAA</w:t>
-      </w:r>
-      <w:r>
-        <w:rPr>
-          <w:highlight w:val="red"/>
-        </w:rPr>
-        <w:t>AAAAAAAAAAAAAAAAAAAAAAAAAAAAAAAAAAAAAAAAAAAA</w:t>
-      </w:r>
-    </w:p>
-    <w:p/>
-    <w:p/>
-    <w:p/>
-    <w:p/>
-    <w:p>
+        <w:t xml:space="preserve"> (Modello di Programma)</w:t>
+      </w:r>
+      <w:r>
+        <w:t>, che per motivi di dimensione è visualizzato in orizzontale</w:t>
+      </w:r>
+      <w:r>
+        <w:t xml:space="preserve"> e comunque è veramente difficile la lettura.</w:t>
+      </w:r>
+    </w:p>
+    <w:p>
+      <w:r>
+        <w:t xml:space="preserve">È reso disponibile all’interno della cartella </w:t>
+      </w:r>
+      <w:r>
+        <w:rPr>
+          <w:i/>
+          <w:iCs/>
+        </w:rPr>
+        <w:t>Immagini</w:t>
+      </w:r>
+      <w:r>
+        <w:t xml:space="preserve"> una versione del diagramma in formato .</w:t>
+      </w:r>
+      <w:r>
+        <w:t>jpg</w:t>
+      </w:r>
+      <w:r>
+        <w:t xml:space="preserve"> che renderà più facile la sua visione.</w:t>
+      </w:r>
+    </w:p>
+    <w:p>
+      <w:pPr>
+        <w:rPr>
+          <w:u w:val="single"/>
+        </w:rPr>
+      </w:pPr>
+    </w:p>
+    <w:p/>
+    <w:p/>
+    <w:p/>
+    <w:p/>
+    <w:p/>
+    <w:p/>
+    <w:p/>
+    <w:p/>
+    <w:p/>
+    <w:p/>
+    <w:p/>
+    <w:p/>
+    <w:p/>
+    <w:p/>
+    <w:p/>
+    <w:p>
+      <w:r>
+        <w:rPr>
+          <w:noProof/>
+        </w:rPr>
+        <w:drawing>
+          <wp:anchor distT="0" distB="0" distL="114300" distR="114300" simplePos="0" relativeHeight="251661312" behindDoc="0" locked="0" layoutInCell="1" allowOverlap="1" wp14:anchorId="1403E5A7" wp14:editId="2642BACF">
+            <wp:simplePos x="0" y="0"/>
+            <wp:positionH relativeFrom="margin">
+              <wp:align>right</wp:align>
+            </wp:positionH>
+            <wp:positionV relativeFrom="paragraph">
+              <wp:posOffset>172421</wp:posOffset>
+            </wp:positionV>
+            <wp:extent cx="9517441" cy="6116320"/>
+            <wp:effectExtent l="24130" t="13970" r="12700" b="12700"/>
+            <wp:wrapNone/>
+            <wp:docPr id="1" name="Immagine 1"/>
+            <wp:cNvGraphicFramePr>
+              <a:graphicFrameLocks xmlns:a="http://schemas.openxmlformats.org/drawingml/2006/main" noChangeAspect="1"/>
+            </wp:cNvGraphicFramePr>
+            <a:graphic xmlns:a="http://schemas.openxmlformats.org/drawingml/2006/main">
+              <a:graphicData uri="http://schemas.openxmlformats.org/drawingml/2006/picture">
+                <pic:pic xmlns:pic="http://schemas.openxmlformats.org/drawingml/2006/picture">
+                  <pic:nvPicPr>
+                    <pic:cNvPr id="0" name="Picture 1"/>
+                    <pic:cNvPicPr>
+                      <a:picLocks noChangeAspect="1" noChangeArrowheads="1"/>
+                    </pic:cNvPicPr>
+                  </pic:nvPicPr>
+                  <pic:blipFill>
+                    <a:blip r:embed="rId8" cstate="print">
+                      <a:extLst>
+                        <a:ext uri="{28A0092B-C50C-407E-A947-70E740481C1C}">
+                          <a14:useLocalDpi xmlns:a14="http://schemas.microsoft.com/office/drawing/2010/main" val="0"/>
+                        </a:ext>
+                      </a:extLst>
+                    </a:blip>
+                    <a:srcRect/>
+                    <a:stretch>
+                      <a:fillRect/>
+                    </a:stretch>
+                  </pic:blipFill>
+                  <pic:spPr bwMode="auto">
+                    <a:xfrm rot="5400000">
+                      <a:off x="0" y="0"/>
+                      <a:ext cx="9517441" cy="6116320"/>
+                    </a:xfrm>
+                    <a:prstGeom prst="rect">
+                      <a:avLst/>
+                    </a:prstGeom>
+                    <a:noFill/>
+                    <a:ln>
+                      <a:solidFill>
+                        <a:schemeClr val="tx1"/>
+                      </a:solidFill>
+                    </a:ln>
+                  </pic:spPr>
+                </pic:pic>
+              </a:graphicData>
+            </a:graphic>
+            <wp14:sizeRelH relativeFrom="margin">
+              <wp14:pctWidth>0</wp14:pctWidth>
+            </wp14:sizeRelH>
+            <wp14:sizeRelV relativeFrom="margin">
+              <wp14:pctHeight>0</wp14:pctHeight>
+            </wp14:sizeRelV>
+          </wp:anchor>
+        </w:drawing>
+      </w:r>
+    </w:p>
+    <w:p/>
+    <w:p/>
+    <w:p/>
+    <w:p/>
+    <w:p/>
+    <w:p/>
+    <w:p/>
+    <w:p/>
+    <w:p/>
+    <w:p/>
+    <w:p/>
+    <w:p/>
+    <w:p/>
+    <w:p/>
+    <w:p/>
+    <w:p/>
+    <w:p/>
+    <w:p/>
+    <w:p/>
+    <w:p/>
+    <w:p/>
+    <w:p/>
+    <w:p/>
+    <w:p/>
+    <w:p/>
+    <w:p/>
+    <w:p/>
+    <w:p/>
+    <w:p/>
+    <w:p/>
+    <w:p/>
+    <w:p/>
+    <w:p/>
+    <w:p/>
+    <w:p/>
+    <w:p/>
+    <w:p/>
+    <w:p/>
+    <w:p/>
+    <w:p/>
+    <w:p/>
+    <w:p/>
+    <w:p>
+      <w:pPr>
+        <w:rPr>
+          <w:u w:val="single"/>
+        </w:rPr>
+      </w:pPr>
       <w:r>
         <w:t xml:space="preserve">Il diagramma è stato costruito con l’aiuto di un tool (Visual </w:t>
       </w:r>
@@ -9517,11 +9725,12 @@
       </w:r>
       <w:proofErr w:type="spellEnd"/>
       <w:r>
-        <w:t>) che permette, partendo dal codice, di costruirlo in maniera automatica</w:t>
-      </w:r>
-    </w:p>
-    <w:p/>
-    <w:p/>
+        <w:t>) che permette, partendo dal codice, di costruirlo</w:t>
+      </w:r>
+      <w:r>
+        <w:t>.</w:t>
+      </w:r>
+    </w:p>
     <w:p/>
     <w:p/>
     <w:p/>
@@ -9530,349 +9739,350 @@
         <w:pStyle w:val="Titolo3"/>
       </w:pPr>
       <w:r>
+        <w:t>Pattern Model-</w:t>
+      </w:r>
+      <w:proofErr w:type="spellStart"/>
+      <w:r>
+        <w:t>View</w:t>
+      </w:r>
+      <w:proofErr w:type="spellEnd"/>
+      <w:r>
+        <w:t>-Controller</w:t>
+      </w:r>
+    </w:p>
+    <w:p>
+      <w:r>
+        <w:t xml:space="preserve">Il design pattern consiste nel separare lo scambio di dati e logica dell’applicazione dalla interfaccia grafica. </w:t>
+      </w:r>
+    </w:p>
+    <w:p>
+      <w:pPr>
+        <w:rPr>
+          <w:u w:val="single"/>
+        </w:rPr>
+      </w:pPr>
+      <w:r>
+        <w:t>I dati vengono inviati e ricevuti attraverso le classi del lato “model” che fungono da DAO</w:t>
+      </w:r>
+      <w:r>
+        <w:t xml:space="preserve"> per la classe </w:t>
+      </w:r>
+      <w:proofErr w:type="spellStart"/>
+      <w:r>
+        <w:t>DbManager</w:t>
+      </w:r>
+      <w:proofErr w:type="spellEnd"/>
+      <w:r>
+        <w:t xml:space="preserve">, che si trova nella componente “data”, che comunicherà con </w:t>
+      </w:r>
+      <w:proofErr w:type="spellStart"/>
+      <w:r>
+        <w:t>cil</w:t>
+      </w:r>
+      <w:proofErr w:type="spellEnd"/>
+      <w:r>
+        <w:t xml:space="preserve"> Database.</w:t>
+      </w:r>
+    </w:p>
+    <w:p>
+      <w:r>
+        <w:t>La componente “</w:t>
+      </w:r>
+      <w:proofErr w:type="spellStart"/>
+      <w:r>
+        <w:t>view</w:t>
+      </w:r>
+      <w:proofErr w:type="spellEnd"/>
+      <w:r>
+        <w:t xml:space="preserve">” è gestita da file in </w:t>
+      </w:r>
+      <w:proofErr w:type="gramStart"/>
+      <w:r>
+        <w:t>formato .</w:t>
+      </w:r>
+      <w:proofErr w:type="spellStart"/>
+      <w:r>
+        <w:t>fxml</w:t>
+      </w:r>
+      <w:proofErr w:type="spellEnd"/>
+      <w:proofErr w:type="gramEnd"/>
+      <w:r>
+        <w:t xml:space="preserve"> costruiti con l’uso di </w:t>
+      </w:r>
+      <w:proofErr w:type="spellStart"/>
+      <w:r>
+        <w:t>SceneBuilder</w:t>
+      </w:r>
+      <w:proofErr w:type="spellEnd"/>
+      <w:r>
+        <w:t xml:space="preserve"> e </w:t>
+      </w:r>
+      <w:proofErr w:type="spellStart"/>
+      <w:r>
+        <w:t>JavaFX</w:t>
+      </w:r>
+      <w:proofErr w:type="spellEnd"/>
+      <w:r>
+        <w:t>.</w:t>
+      </w:r>
+    </w:p>
+    <w:p>
+      <w:pPr>
+        <w:rPr>
+          <w:u w:val="single"/>
+        </w:rPr>
+      </w:pPr>
+      <w:r>
+        <w:t>Infine, il “controller” è la parte che determina il comportamento del Sistema in seguito agli eventi che provengono dalla GUI dell’applicazione.</w:t>
+      </w:r>
+    </w:p>
+    <w:p/>
+    <w:p/>
+    <w:p>
+      <w:pPr>
+        <w:pStyle w:val="Titolo3"/>
+      </w:pPr>
+      <w:r>
+        <w:t>Pattern S</w:t>
+      </w:r>
+      <w:r>
+        <w:t>ingleton</w:t>
+      </w:r>
+    </w:p>
+    <w:p>
+      <w:r>
+        <w:t xml:space="preserve">Le classi che seguono un pattern Singleton sono </w:t>
+      </w:r>
+      <w:proofErr w:type="spellStart"/>
+      <w:r>
+        <w:t>DbManager</w:t>
+      </w:r>
+      <w:proofErr w:type="spellEnd"/>
+      <w:r>
+        <w:t xml:space="preserve"> e </w:t>
+      </w:r>
+      <w:proofErr w:type="spellStart"/>
+      <w:r>
+        <w:t>UserManager</w:t>
+      </w:r>
+      <w:proofErr w:type="spellEnd"/>
+      <w:r>
+        <w:t>.</w:t>
+      </w:r>
+    </w:p>
+    <w:p>
+      <w:pPr>
+        <w:rPr>
+          <w:u w:val="single"/>
+        </w:rPr>
+      </w:pPr>
+      <w:proofErr w:type="spellStart"/>
+      <w:r>
+        <w:t>DbManager</w:t>
+      </w:r>
+      <w:proofErr w:type="spellEnd"/>
+      <w:r>
+        <w:t xml:space="preserve"> come unica istanza per la comunicazione con il Database e la richiesta di dati, invece </w:t>
+      </w:r>
+      <w:proofErr w:type="spellStart"/>
+      <w:r>
+        <w:t>UserManager</w:t>
+      </w:r>
+      <w:proofErr w:type="spellEnd"/>
+      <w:r>
+        <w:t xml:space="preserve"> è una classe che simula il collegamento</w:t>
+      </w:r>
+      <w:r>
+        <w:t xml:space="preserve"> con </w:t>
+      </w:r>
+      <w:proofErr w:type="spellStart"/>
+      <w:r>
+        <w:t>AgID</w:t>
+      </w:r>
+      <w:proofErr w:type="spellEnd"/>
+      <w:r>
+        <w:t xml:space="preserve"> per approvare le credenziali degli utenti che si registrano e assegnare i privilegi degli admin agli utenti.</w:t>
+      </w:r>
+    </w:p>
+    <w:p/>
+    <w:p/>
+    <w:p>
+      <w:pPr>
+        <w:pStyle w:val="Titolo3"/>
+      </w:pPr>
+      <w:r>
+        <w:t>Pattern DAO</w:t>
+      </w:r>
+    </w:p>
+    <w:p>
+      <w:r>
+        <w:t xml:space="preserve">La classe </w:t>
+      </w:r>
+      <w:proofErr w:type="spellStart"/>
+      <w:r>
+        <w:t>DbManager</w:t>
+      </w:r>
+      <w:proofErr w:type="spellEnd"/>
+      <w:r>
+        <w:t xml:space="preserve"> fa uso esteso di oggetti che seguono un pattern Data-Access-Object, siccome per il collegamento con il Database usiamo </w:t>
+      </w:r>
+      <w:proofErr w:type="spellStart"/>
+      <w:r>
+        <w:t>ORMlite</w:t>
+      </w:r>
+      <w:proofErr w:type="spellEnd"/>
+      <w:r>
+        <w:t xml:space="preserve">, gli oggetti DAO sono istanziati dal </w:t>
+      </w:r>
+      <w:proofErr w:type="spellStart"/>
+      <w:r>
+        <w:t>DbManager</w:t>
+      </w:r>
+      <w:proofErr w:type="spellEnd"/>
+      <w:r>
+        <w:t xml:space="preserve"> durante la fase di controllo di esistenza delle tabelle nel database usando un metodo della classe </w:t>
+      </w:r>
+      <w:proofErr w:type="spellStart"/>
+      <w:r>
+        <w:t>DaoManager</w:t>
+      </w:r>
+      <w:proofErr w:type="spellEnd"/>
+      <w:r>
+        <w:t>.</w:t>
+      </w:r>
+    </w:p>
+    <w:p>
+      <w:r>
+        <w:t>Questo ci permette poi di sfruttare i metodi ereditati dagli oggetti, che possono effettuare query dirette al Database, istanziando poi oggetti</w:t>
+      </w:r>
+      <w:r>
+        <w:t xml:space="preserve">, come per esempio </w:t>
+      </w:r>
+      <w:proofErr w:type="spellStart"/>
+      <w:proofErr w:type="gramStart"/>
+      <w:r>
+        <w:t>VotazioneClassica</w:t>
+      </w:r>
+      <w:proofErr w:type="spellEnd"/>
+      <w:proofErr w:type="gramEnd"/>
+      <w:r>
+        <w:t>, con i valori persistenti ottenuti.</w:t>
+      </w:r>
+    </w:p>
+    <w:p>
+      <w:proofErr w:type="gramStart"/>
+      <w:r>
+        <w:t>E’</w:t>
+      </w:r>
+      <w:proofErr w:type="gramEnd"/>
+      <w:r>
+        <w:t xml:space="preserve"> possibile anche il contrario, cioè istanziare un oggetto di tipo Votazione Classica e </w:t>
+      </w:r>
+      <w:proofErr w:type="spellStart"/>
+      <w:r>
+        <w:t>tramito</w:t>
+      </w:r>
+      <w:proofErr w:type="spellEnd"/>
+      <w:r>
+        <w:t xml:space="preserve"> l’oggetto DAO inserire una </w:t>
+      </w:r>
+      <w:proofErr w:type="spellStart"/>
+      <w:r>
+        <w:t>tupla</w:t>
+      </w:r>
+      <w:proofErr w:type="spellEnd"/>
+      <w:r>
+        <w:t xml:space="preserve"> nella tabella delle Votazioni che ha gli stessi parametri di quella da noi istanziata</w:t>
+      </w:r>
+      <w:r>
+        <w:t xml:space="preserve">, a meno dell’id che è generato automaticamente alla creazione della </w:t>
+      </w:r>
+      <w:proofErr w:type="spellStart"/>
+      <w:r>
+        <w:t>tupla</w:t>
+      </w:r>
+      <w:proofErr w:type="spellEnd"/>
+      <w:r>
+        <w:t>.</w:t>
+      </w:r>
+    </w:p>
+    <w:p/>
+    <w:p>
+      <w:pPr>
+        <w:pStyle w:val="Titolo3"/>
+      </w:pPr>
+      <w:r>
+        <w:t>Pattern Adapter</w:t>
+      </w:r>
+    </w:p>
+    <w:p>
+      <w:r>
+        <w:t xml:space="preserve">La classe </w:t>
+      </w:r>
+      <w:proofErr w:type="spellStart"/>
+      <w:r>
+        <w:t>DateUtils</w:t>
+      </w:r>
+      <w:proofErr w:type="spellEnd"/>
+      <w:r>
+        <w:t xml:space="preserve"> fa da convertitore tra </w:t>
+      </w:r>
+      <w:r>
+        <w:t xml:space="preserve">oggetti di tipo </w:t>
+      </w:r>
+      <w:proofErr w:type="spellStart"/>
+      <w:proofErr w:type="gramStart"/>
+      <w:r>
+        <w:t>LocalDate</w:t>
+      </w:r>
+      <w:proofErr w:type="spellEnd"/>
+      <w:proofErr w:type="gramEnd"/>
+      <w:r>
+        <w:t xml:space="preserve"> e la loro rappresentazione in stringa, secondo un formato definito.</w:t>
+      </w:r>
+    </w:p>
+    <w:p/>
+    <w:p>
+      <w:pPr>
+        <w:pStyle w:val="Titolo3"/>
+      </w:pPr>
+      <w:r>
+        <w:t>Pattern Observer</w:t>
+      </w:r>
+    </w:p>
+    <w:p>
+      <w:proofErr w:type="spellStart"/>
+      <w:r>
+        <w:t>JavaFx</w:t>
+      </w:r>
+      <w:proofErr w:type="spellEnd"/>
+      <w:r>
+        <w:t xml:space="preserve"> utilizza un pattern </w:t>
+      </w:r>
+      <w:proofErr w:type="spellStart"/>
+      <w:r>
+        <w:t>observable</w:t>
+      </w:r>
+      <w:proofErr w:type="spellEnd"/>
+      <w:r>
+        <w:t xml:space="preserve"> per la gestione degli eventi, che vengono registrati e sollevati in caso di interazione con la UI.</w:t>
+      </w:r>
+    </w:p>
+    <w:p/>
+    <w:p/>
+    <w:p>
+      <w:pPr>
+        <w:pStyle w:val="Titolo2"/>
+      </w:pPr>
+      <w:r>
         <w:lastRenderedPageBreak/>
-        <w:t>Pattern Model-</w:t>
-      </w:r>
-      <w:proofErr w:type="spellStart"/>
-      <w:r>
-        <w:t>View</w:t>
-      </w:r>
-      <w:proofErr w:type="spellEnd"/>
-      <w:r>
-        <w:t>-Controller</w:t>
-      </w:r>
-    </w:p>
-    <w:p>
-      <w:r>
-        <w:t xml:space="preserve">Il design pattern consiste nel separare lo scambio di dati e logica dell’applicazione dalla interfaccia grafica. </w:t>
-      </w:r>
-    </w:p>
-    <w:p>
-      <w:pPr>
-        <w:rPr>
-          <w:u w:val="single"/>
-        </w:rPr>
-      </w:pPr>
-      <w:r>
-        <w:t>I dati vengono inviati e ricevuti attraverso le classi del lato “model” che fungono da DAO</w:t>
-      </w:r>
-      <w:r>
-        <w:t xml:space="preserve"> per la classe </w:t>
-      </w:r>
-      <w:proofErr w:type="spellStart"/>
-      <w:r>
-        <w:t>DbManager</w:t>
-      </w:r>
-      <w:proofErr w:type="spellEnd"/>
-      <w:r>
-        <w:t xml:space="preserve">, che si trova nella componente “data”, che comunicherà con </w:t>
-      </w:r>
-      <w:proofErr w:type="spellStart"/>
-      <w:r>
-        <w:t>cil</w:t>
-      </w:r>
-      <w:proofErr w:type="spellEnd"/>
-      <w:r>
-        <w:t xml:space="preserve"> Database.</w:t>
-      </w:r>
-    </w:p>
-    <w:p>
-      <w:r>
-        <w:t>La componente “</w:t>
-      </w:r>
-      <w:proofErr w:type="spellStart"/>
-      <w:r>
-        <w:t>view</w:t>
-      </w:r>
-      <w:proofErr w:type="spellEnd"/>
-      <w:r>
-        <w:t>” è gestita da file in formato .</w:t>
-      </w:r>
-      <w:proofErr w:type="spellStart"/>
-      <w:r>
-        <w:t>fxml</w:t>
-      </w:r>
-      <w:proofErr w:type="spellEnd"/>
-      <w:r>
-        <w:t xml:space="preserve"> costruiti con l’uso di </w:t>
-      </w:r>
-      <w:proofErr w:type="spellStart"/>
-      <w:r>
-        <w:t>SceneBuilder</w:t>
-      </w:r>
-      <w:proofErr w:type="spellEnd"/>
-      <w:r>
-        <w:t xml:space="preserve"> e </w:t>
-      </w:r>
-      <w:proofErr w:type="spellStart"/>
-      <w:r>
-        <w:t>JavaFX</w:t>
-      </w:r>
-      <w:proofErr w:type="spellEnd"/>
-      <w:r>
-        <w:t>.</w:t>
-      </w:r>
-    </w:p>
-    <w:p>
-      <w:pPr>
-        <w:rPr>
-          <w:u w:val="single"/>
-        </w:rPr>
-      </w:pPr>
-      <w:r>
-        <w:t>Infine, il “controller” è la parte che determina il comportamento del Sistema in seguito agli eventi che provengono dalla GUI dell’applicazione.</w:t>
-      </w:r>
-    </w:p>
-    <w:p/>
-    <w:p/>
-    <w:p>
-      <w:pPr>
-        <w:pStyle w:val="Titolo3"/>
-      </w:pPr>
-      <w:r>
-        <w:t>Pattern S</w:t>
-      </w:r>
-      <w:r>
-        <w:t>ingleton</w:t>
-      </w:r>
-    </w:p>
-    <w:p>
-      <w:r>
-        <w:t xml:space="preserve">Le classi che seguono un pattern Singleton sono </w:t>
-      </w:r>
-      <w:proofErr w:type="spellStart"/>
-      <w:r>
-        <w:t>DbManager</w:t>
-      </w:r>
-      <w:proofErr w:type="spellEnd"/>
-      <w:r>
-        <w:t xml:space="preserve"> e </w:t>
-      </w:r>
-      <w:proofErr w:type="spellStart"/>
-      <w:r>
-        <w:t>UserManager</w:t>
-      </w:r>
-      <w:proofErr w:type="spellEnd"/>
-      <w:r>
-        <w:t>.</w:t>
-      </w:r>
-    </w:p>
-    <w:p>
-      <w:pPr>
-        <w:rPr>
-          <w:u w:val="single"/>
-        </w:rPr>
-      </w:pPr>
-      <w:proofErr w:type="spellStart"/>
-      <w:r>
-        <w:t>DbManager</w:t>
-      </w:r>
-      <w:proofErr w:type="spellEnd"/>
-      <w:r>
-        <w:t xml:space="preserve"> come unica istanza per la comunicazione con il Database e la richiesta di dati, invece </w:t>
-      </w:r>
-      <w:proofErr w:type="spellStart"/>
-      <w:r>
-        <w:t>UserManager</w:t>
-      </w:r>
-      <w:proofErr w:type="spellEnd"/>
-      <w:r>
-        <w:t xml:space="preserve"> è una classe che simula il collegamento</w:t>
-      </w:r>
-      <w:r>
-        <w:t xml:space="preserve"> con </w:t>
-      </w:r>
-      <w:proofErr w:type="spellStart"/>
-      <w:r>
-        <w:t>AgID</w:t>
-      </w:r>
-      <w:proofErr w:type="spellEnd"/>
-      <w:r>
-        <w:t xml:space="preserve"> per approvare le credenziali degli utenti che si registrano e assegnare i privilegi degli admin agli utenti.</w:t>
-      </w:r>
-    </w:p>
-    <w:p/>
-    <w:p/>
-    <w:p>
-      <w:pPr>
-        <w:pStyle w:val="Titolo3"/>
-      </w:pPr>
-      <w:r>
-        <w:t>Pattern DAO</w:t>
-      </w:r>
-    </w:p>
-    <w:p>
-      <w:r>
-        <w:t xml:space="preserve">La classe </w:t>
-      </w:r>
-      <w:proofErr w:type="spellStart"/>
-      <w:r>
-        <w:t>DbManager</w:t>
-      </w:r>
-      <w:proofErr w:type="spellEnd"/>
-      <w:r>
-        <w:t xml:space="preserve"> fa uso esteso di oggetti che seguono un pattern Data-Access-Object, siccome per il collegamento con il Database usiamo </w:t>
-      </w:r>
-      <w:proofErr w:type="spellStart"/>
-      <w:r>
-        <w:t>ORMlite</w:t>
-      </w:r>
-      <w:proofErr w:type="spellEnd"/>
-      <w:r>
-        <w:t xml:space="preserve">, gli oggetti DAO sono istanziati dal </w:t>
-      </w:r>
-      <w:proofErr w:type="spellStart"/>
-      <w:r>
-        <w:t>DbManager</w:t>
-      </w:r>
-      <w:proofErr w:type="spellEnd"/>
-      <w:r>
-        <w:t xml:space="preserve"> durante la fase di controllo di esistenza delle tabelle nel database usando un metodo della classe </w:t>
-      </w:r>
-      <w:proofErr w:type="spellStart"/>
-      <w:r>
-        <w:t>DaoManager</w:t>
-      </w:r>
-      <w:proofErr w:type="spellEnd"/>
-      <w:r>
-        <w:t>.</w:t>
-      </w:r>
-    </w:p>
-    <w:p>
-      <w:r>
-        <w:t>Questo ci permette poi di sfruttare i metodi ereditati dagli oggetti, che possono effettuare query dirette al Database, istanziando poi oggetti</w:t>
-      </w:r>
-      <w:r>
-        <w:t xml:space="preserve">, come per esempio </w:t>
-      </w:r>
-      <w:proofErr w:type="spellStart"/>
-      <w:r>
-        <w:t>VotazioneClassica</w:t>
-      </w:r>
-      <w:proofErr w:type="spellEnd"/>
-      <w:r>
-        <w:t>, con i valori persistenti ottenuti.</w:t>
-      </w:r>
-    </w:p>
-    <w:p>
-      <w:r>
-        <w:t xml:space="preserve">E’ possibile anche il contrario, cioè istanziare un oggetto di tipo Votazione Classica e </w:t>
-      </w:r>
-      <w:proofErr w:type="spellStart"/>
-      <w:r>
-        <w:t>tramito</w:t>
-      </w:r>
-      <w:proofErr w:type="spellEnd"/>
-      <w:r>
-        <w:t xml:space="preserve"> l’oggetto DAO inserire una </w:t>
-      </w:r>
-      <w:proofErr w:type="spellStart"/>
-      <w:r>
-        <w:t>tupla</w:t>
-      </w:r>
-      <w:proofErr w:type="spellEnd"/>
-      <w:r>
-        <w:t xml:space="preserve"> nella tabella delle Votazioni che ha gli stessi parametri di quella da noi istanziata</w:t>
-      </w:r>
-      <w:r>
-        <w:t xml:space="preserve">, a meno dell’id che è generato automaticamente alla creazione della </w:t>
-      </w:r>
-      <w:proofErr w:type="spellStart"/>
-      <w:r>
-        <w:t>tupla</w:t>
-      </w:r>
-      <w:proofErr w:type="spellEnd"/>
-      <w:r>
-        <w:t>.</w:t>
-      </w:r>
-    </w:p>
-    <w:p/>
-    <w:p>
-      <w:pPr>
-        <w:pStyle w:val="Titolo3"/>
-      </w:pPr>
-      <w:r>
-        <w:t>Pattern Adapter</w:t>
-      </w:r>
-    </w:p>
-    <w:p>
-      <w:r>
-        <w:t xml:space="preserve">La classe </w:t>
-      </w:r>
-      <w:proofErr w:type="spellStart"/>
-      <w:r>
-        <w:t>DateUtils</w:t>
-      </w:r>
-      <w:proofErr w:type="spellEnd"/>
-      <w:r>
-        <w:t xml:space="preserve"> fa da convertitore tra </w:t>
-      </w:r>
-      <w:r>
-        <w:t xml:space="preserve">oggetti di tipo </w:t>
-      </w:r>
-      <w:proofErr w:type="spellStart"/>
-      <w:r>
-        <w:t>LocalDate</w:t>
-      </w:r>
-      <w:proofErr w:type="spellEnd"/>
-      <w:r>
-        <w:t xml:space="preserve"> e la loro rappresentazione in stringa, secondo un formato definito.</w:t>
-      </w:r>
-    </w:p>
-    <w:p/>
-    <w:p>
-      <w:pPr>
-        <w:pStyle w:val="Titolo3"/>
-      </w:pPr>
-      <w:r>
-        <w:t>Pattern Observer</w:t>
-      </w:r>
-    </w:p>
-    <w:p>
-      <w:proofErr w:type="spellStart"/>
-      <w:r>
-        <w:t>JavaFx</w:t>
-      </w:r>
-      <w:proofErr w:type="spellEnd"/>
-      <w:r>
-        <w:t xml:space="preserve"> utilizza un pattern </w:t>
-      </w:r>
-      <w:proofErr w:type="spellStart"/>
-      <w:r>
-        <w:t>observable</w:t>
-      </w:r>
-      <w:proofErr w:type="spellEnd"/>
-      <w:r>
-        <w:t xml:space="preserve"> per la gestione degli eventi, che vengono registrati e sollevati in caso di interazione con la UI.</w:t>
-      </w:r>
-    </w:p>
-    <w:p/>
-    <w:p/>
-    <w:p/>
-    <w:p/>
-    <w:p/>
-    <w:p/>
-    <w:p/>
-    <w:p/>
-    <w:p/>
-    <w:p/>
-    <w:p/>
-    <w:p/>
-    <w:p/>
-    <w:p/>
-    <w:p/>
-    <w:p/>
-    <w:p/>
-    <w:p/>
-    <w:p/>
-    <w:p/>
-    <w:p/>
-    <w:p>
-      <w:pPr>
-        <w:pStyle w:val="Titolo2"/>
-      </w:pPr>
-      <w:r>
-        <w:t>Diagramma di Sequenza</w:t>
+        <w:t>Diagramm</w:t>
+      </w:r>
+      <w:r>
+        <w:t>i</w:t>
+      </w:r>
+      <w:r>
+        <w:t xml:space="preserve"> di Sequenza</w:t>
       </w:r>
     </w:p>
     <w:p/>
@@ -9884,6 +10094,7 @@
     <w:p/>
     <w:p>
       <w:pPr>
+        <w:ind w:firstLine="708"/>
         <w:rPr>
           <w:b/>
           <w:bCs/>
@@ -9906,9 +10117,9 @@
           <w:noProof/>
         </w:rPr>
         <w:drawing>
-          <wp:inline distT="0" distB="0" distL="0" distR="0" wp14:anchorId="7D79DD6C" wp14:editId="27B0E0EF">
-            <wp:extent cx="6116320" cy="4304665"/>
-            <wp:effectExtent l="0" t="0" r="0" b="635"/>
+          <wp:inline distT="0" distB="0" distL="0" distR="0" wp14:anchorId="7D79DD6C" wp14:editId="21A737F5">
+            <wp:extent cx="5486571" cy="3373865"/>
+            <wp:effectExtent l="0" t="0" r="0" b="0"/>
             <wp:docPr id="16" name="Immagine 16"/>
             <wp:cNvGraphicFramePr>
               <a:graphicFrameLocks xmlns:a="http://schemas.openxmlformats.org/drawingml/2006/main" noChangeAspect="1"/>
@@ -9923,7 +10134,7 @@
                     </pic:cNvPicPr>
                   </pic:nvPicPr>
                   <pic:blipFill>
-                    <a:blip r:embed="rId8">
+                    <a:blip r:embed="rId9">
                       <a:extLst>
                         <a:ext uri="{28A0092B-C50C-407E-A947-70E740481C1C}">
                           <a14:useLocalDpi xmlns:a14="http://schemas.microsoft.com/office/drawing/2010/main" val="0"/>
@@ -9938,7 +10149,7 @@
                   <pic:spPr bwMode="auto">
                     <a:xfrm>
                       <a:off x="0" y="0"/>
-                      <a:ext cx="6116320" cy="4304665"/>
+                      <a:ext cx="5504749" cy="3385043"/>
                     </a:xfrm>
                     <a:prstGeom prst="rect">
                       <a:avLst/>
@@ -9956,19 +10167,6 @@
       </w:r>
     </w:p>
     <w:p/>
-    <w:p/>
-    <w:p/>
-    <w:p/>
-    <w:p/>
-    <w:p/>
-    <w:p/>
-    <w:p/>
-    <w:p/>
-    <w:p/>
-    <w:p/>
-    <w:p/>
-    <w:p/>
-    <w:p/>
     <w:p>
       <w:pPr>
         <w:rPr>
@@ -9980,6 +10178,12 @@
         <w:tab/>
       </w:r>
       <w:r>
+        <w:tab/>
+      </w:r>
+      <w:r>
+        <w:tab/>
+      </w:r>
+      <w:r>
         <w:rPr>
           <w:b/>
           <w:bCs/>
@@ -9996,9 +10200,9 @@
           <w:noProof/>
         </w:rPr>
         <w:drawing>
-          <wp:inline distT="0" distB="0" distL="0" distR="0" wp14:anchorId="16A6EC80" wp14:editId="2D647CC8">
-            <wp:extent cx="5114290" cy="5796951"/>
-            <wp:effectExtent l="0" t="0" r="0" b="0"/>
+          <wp:inline distT="0" distB="0" distL="0" distR="0" wp14:anchorId="16A6EC80" wp14:editId="7C668ABB">
+            <wp:extent cx="3762195" cy="4088227"/>
+            <wp:effectExtent l="0" t="0" r="0" b="7620"/>
             <wp:docPr id="17" name="Immagine 17"/>
             <wp:cNvGraphicFramePr>
               <a:graphicFrameLocks xmlns:a="http://schemas.openxmlformats.org/drawingml/2006/main" noChangeAspect="1"/>
@@ -10013,7 +10217,7 @@
                     </pic:cNvPicPr>
                   </pic:nvPicPr>
                   <pic:blipFill rotWithShape="1">
-                    <a:blip r:embed="rId9">
+                    <a:blip r:embed="rId10">
                       <a:extLst>
                         <a:ext uri="{28A0092B-C50C-407E-A947-70E740481C1C}">
                           <a14:useLocalDpi xmlns:a14="http://schemas.microsoft.com/office/drawing/2010/main" val="0"/>
@@ -10026,7 +10230,7 @@
                   <pic:spPr bwMode="auto">
                     <a:xfrm>
                       <a:off x="0" y="0"/>
-                      <a:ext cx="5114514" cy="5797205"/>
+                      <a:ext cx="3794221" cy="4123028"/>
                     </a:xfrm>
                     <a:prstGeom prst="rect">
                       <a:avLst/>
@@ -10048,16 +10252,38 @@
         </w:drawing>
       </w:r>
     </w:p>
-    <w:p/>
-    <w:p/>
-    <w:p/>
-    <w:p/>
-    <w:p/>
-    <w:p/>
-    <w:p/>
-    <w:p/>
-    <w:p/>
-    <w:p/>
+    <w:p>
+      <w:pPr>
+        <w:rPr>
+          <w:b/>
+          <w:bCs/>
+        </w:rPr>
+      </w:pPr>
+    </w:p>
+    <w:p>
+      <w:pPr>
+        <w:rPr>
+          <w:b/>
+          <w:bCs/>
+        </w:rPr>
+      </w:pPr>
+    </w:p>
+    <w:p>
+      <w:pPr>
+        <w:rPr>
+          <w:b/>
+          <w:bCs/>
+        </w:rPr>
+      </w:pPr>
+    </w:p>
+    <w:p>
+      <w:pPr>
+        <w:rPr>
+          <w:b/>
+          <w:bCs/>
+        </w:rPr>
+      </w:pPr>
+    </w:p>
     <w:p>
       <w:pPr>
         <w:rPr>
@@ -10109,7 +10335,7 @@
                     </pic:cNvPicPr>
                   </pic:nvPicPr>
                   <pic:blipFill>
-                    <a:blip r:embed="rId10">
+                    <a:blip r:embed="rId11">
                       <a:extLst>
                         <a:ext uri="{28A0092B-C50C-407E-A947-70E740481C1C}">
                           <a14:useLocalDpi xmlns:a14="http://schemas.microsoft.com/office/drawing/2010/main" val="0"/>
@@ -10150,10 +10376,6 @@
     <w:p/>
     <w:p/>
     <w:p/>
-    <w:p/>
-    <w:p/>
-    <w:p/>
-    <w:p/>
     <w:p>
       <w:pPr>
         <w:rPr>
@@ -10196,7 +10418,7 @@
                     </pic:cNvPicPr>
                   </pic:nvPicPr>
                   <pic:blipFill>
-                    <a:blip r:embed="rId11">
+                    <a:blip r:embed="rId12">
                       <a:extLst>
                         <a:ext uri="{28A0092B-C50C-407E-A947-70E740481C1C}">
                           <a14:useLocalDpi xmlns:a14="http://schemas.microsoft.com/office/drawing/2010/main" val="0"/>
@@ -10289,7 +10511,7 @@
                     </pic:cNvPicPr>
                   </pic:nvPicPr>
                   <pic:blipFill>
-                    <a:blip r:embed="rId12">
+                    <a:blip r:embed="rId13">
                       <a:extLst>
                         <a:ext uri="{28A0092B-C50C-407E-A947-70E740481C1C}">
                           <a14:useLocalDpi xmlns:a14="http://schemas.microsoft.com/office/drawing/2010/main" val="0"/>
@@ -10330,15 +10552,26 @@
     </w:p>
     <w:p>
       <w:pPr>
+        <w:jc w:val="center"/>
+      </w:pPr>
+    </w:p>
+    <w:p>
+      <w:r>
+        <w:lastRenderedPageBreak/>
+        <w:tab/>
+      </w:r>
+    </w:p>
+    <w:p/>
+    <w:p/>
+    <w:p>
+      <w:pPr>
+        <w:ind w:firstLine="708"/>
         <w:rPr>
           <w:b/>
           <w:bCs/>
         </w:rPr>
       </w:pPr>
       <w:r>
-        <w:tab/>
-      </w:r>
-      <w:r>
         <w:rPr>
           <w:b/>
           <w:bCs/>
@@ -10358,7 +10591,6 @@
         <w:rPr>
           <w:noProof/>
         </w:rPr>
-        <w:lastRenderedPageBreak/>
         <w:drawing>
           <wp:inline distT="0" distB="0" distL="0" distR="0" wp14:anchorId="53663482" wp14:editId="2E14C413">
             <wp:extent cx="5238250" cy="2837205"/>
@@ -10377,7 +10609,7 @@
                     </pic:cNvPicPr>
                   </pic:nvPicPr>
                   <pic:blipFill>
-                    <a:blip r:embed="rId13">
+                    <a:blip r:embed="rId14">
                       <a:extLst>
                         <a:ext uri="{28A0092B-C50C-407E-A947-70E740481C1C}">
                           <a14:useLocalDpi xmlns:a14="http://schemas.microsoft.com/office/drawing/2010/main" val="0"/>
@@ -10469,16 +10701,6 @@
     </w:p>
     <w:p>
       <w:pPr>
-        <w:ind w:firstLine="708"/>
-        <w:rPr>
-          <w:b/>
-          <w:bCs/>
-        </w:rPr>
-      </w:pPr>
-    </w:p>
-    <w:p>
-      <w:pPr>
-        <w:ind w:firstLine="708"/>
         <w:rPr>
           <w:b/>
           <w:bCs/>
@@ -10534,7 +10756,7 @@
                     </pic:cNvPicPr>
                   </pic:nvPicPr>
                   <pic:blipFill>
-                    <a:blip r:embed="rId14">
+                    <a:blip r:embed="rId15">
                       <a:extLst>
                         <a:ext uri="{28A0092B-C50C-407E-A947-70E740481C1C}">
                           <a14:useLocalDpi xmlns:a14="http://schemas.microsoft.com/office/drawing/2010/main" val="0"/>
@@ -10580,6 +10802,21 @@
     </w:p>
     <w:p>
       <w:pPr>
+        <w:jc w:val="center"/>
+      </w:pPr>
+    </w:p>
+    <w:p>
+      <w:pPr>
+        <w:jc w:val="center"/>
+      </w:pPr>
+    </w:p>
+    <w:p>
+      <w:pPr>
+        <w:jc w:val="center"/>
+      </w:pPr>
+    </w:p>
+    <w:p>
+      <w:pPr>
         <w:rPr>
           <w:b/>
           <w:bCs/>
@@ -10604,7 +10841,6 @@
         <w:rPr>
           <w:noProof/>
         </w:rPr>
-        <w:lastRenderedPageBreak/>
         <w:drawing>
           <wp:inline distT="0" distB="0" distL="0" distR="0" wp14:anchorId="26B28EC1" wp14:editId="777E68DB">
             <wp:extent cx="5149897" cy="3789870"/>
@@ -10623,7 +10859,7 @@
                     </pic:cNvPicPr>
                   </pic:nvPicPr>
                   <pic:blipFill>
-                    <a:blip r:embed="rId15">
+                    <a:blip r:embed="rId16">
                       <a:extLst>
                         <a:ext uri="{28A0092B-C50C-407E-A947-70E740481C1C}">
                           <a14:useLocalDpi xmlns:a14="http://schemas.microsoft.com/office/drawing/2010/main" val="0"/>
@@ -10659,11 +10895,6 @@
     </w:p>
     <w:p/>
     <w:p/>
-    <w:p/>
-    <w:p/>
-    <w:p/>
-    <w:p/>
-    <w:p/>
     <w:p>
       <w:pPr>
         <w:pStyle w:val="Titolo2"/>
@@ -10712,7 +10943,7 @@
                     </pic:cNvPicPr>
                   </pic:nvPicPr>
                   <pic:blipFill>
-                    <a:blip r:embed="rId16">
+                    <a:blip r:embed="rId17">
                       <a:extLst>
                         <a:ext uri="{28A0092B-C50C-407E-A947-70E740481C1C}">
                           <a14:useLocalDpi xmlns:a14="http://schemas.microsoft.com/office/drawing/2010/main" val="0"/>
@@ -10771,14 +11002,12 @@
     <w:p/>
     <w:p/>
     <w:p/>
-    <w:p/>
-    <w:p/>
-    <w:p/>
     <w:p>
       <w:pPr>
         <w:ind w:firstLine="708"/>
       </w:pPr>
       <w:r>
+        <w:lastRenderedPageBreak/>
         <w:t>Macchina di stato che modella l’esercizio del diritto di voto da remoto</w:t>
       </w:r>
       <w:r>
@@ -10816,7 +11045,7 @@
                     </pic:cNvPicPr>
                   </pic:nvPicPr>
                   <pic:blipFill>
-                    <a:blip r:embed="rId17">
+                    <a:blip r:embed="rId18">
                       <a:extLst>
                         <a:ext uri="{28A0092B-C50C-407E-A947-70E740481C1C}">
                           <a14:useLocalDpi xmlns:a14="http://schemas.microsoft.com/office/drawing/2010/main" val="0"/>
@@ -10850,74 +11079,10 @@
         </w:drawing>
       </w:r>
     </w:p>
-    <w:p/>
-    <w:p/>
-    <w:p>
-      <w:r>
-        <w:t>Macchina di stato che modella l’esercizio del diritto di voto in seggio attraverso piattaforma SVE</w:t>
-      </w:r>
-    </w:p>
-    <w:p/>
     <w:p>
       <w:pPr>
         <w:jc w:val="center"/>
       </w:pPr>
-      <w:r>
-        <w:rPr>
-          <w:noProof/>
-        </w:rPr>
-        <w:lastRenderedPageBreak/>
-        <w:drawing>
-          <wp:inline distT="0" distB="0" distL="0" distR="0" wp14:anchorId="64F944A7" wp14:editId="6256ACE6">
-            <wp:extent cx="3472243" cy="3726099"/>
-            <wp:effectExtent l="19050" t="19050" r="13970" b="27305"/>
-            <wp:docPr id="6" name="Immagine 6"/>
-            <wp:cNvGraphicFramePr>
-              <a:graphicFrameLocks xmlns:a="http://schemas.openxmlformats.org/drawingml/2006/main" noChangeAspect="1"/>
-            </wp:cNvGraphicFramePr>
-            <a:graphic xmlns:a="http://schemas.openxmlformats.org/drawingml/2006/main">
-              <a:graphicData uri="http://schemas.openxmlformats.org/drawingml/2006/picture">
-                <pic:pic xmlns:pic="http://schemas.openxmlformats.org/drawingml/2006/picture">
-                  <pic:nvPicPr>
-                    <pic:cNvPr id="0" name="Picture 5"/>
-                    <pic:cNvPicPr>
-                      <a:picLocks noChangeAspect="1" noChangeArrowheads="1"/>
-                    </pic:cNvPicPr>
-                  </pic:nvPicPr>
-                  <pic:blipFill>
-                    <a:blip r:embed="rId18">
-                      <a:extLst>
-                        <a:ext uri="{28A0092B-C50C-407E-A947-70E740481C1C}">
-                          <a14:useLocalDpi xmlns:a14="http://schemas.microsoft.com/office/drawing/2010/main" val="0"/>
-                        </a:ext>
-                      </a:extLst>
-                    </a:blip>
-                    <a:srcRect/>
-                    <a:stretch>
-                      <a:fillRect/>
-                    </a:stretch>
-                  </pic:blipFill>
-                  <pic:spPr bwMode="auto">
-                    <a:xfrm>
-                      <a:off x="0" y="0"/>
-                      <a:ext cx="3513956" cy="3770862"/>
-                    </a:xfrm>
-                    <a:prstGeom prst="rect">
-                      <a:avLst/>
-                    </a:prstGeom>
-                    <a:noFill/>
-                    <a:ln w="6350">
-                      <a:solidFill>
-                        <a:schemeClr val="tx1"/>
-                      </a:solidFill>
-                    </a:ln>
-                  </pic:spPr>
-                </pic:pic>
-              </a:graphicData>
-            </a:graphic>
-          </wp:inline>
-        </w:drawing>
-      </w:r>
     </w:p>
     <w:p/>
     <w:p>
@@ -11033,11 +11198,12 @@
       <w:r>
         <w:rPr>
           <w:noProof/>
+          <w:u w:val="single"/>
         </w:rPr>
         <w:drawing>
-          <wp:inline distT="0" distB="0" distL="0" distR="0" wp14:anchorId="4CCA6113" wp14:editId="4DBE547C">
-            <wp:extent cx="6116320" cy="2458720"/>
-            <wp:effectExtent l="19050" t="19050" r="17780" b="17780"/>
+          <wp:inline distT="0" distB="0" distL="0" distR="0" wp14:anchorId="4CCA6113" wp14:editId="4363A3E5">
+            <wp:extent cx="6114352" cy="2258324"/>
+            <wp:effectExtent l="19050" t="19050" r="20320" b="27940"/>
             <wp:docPr id="10" name="Immagine 10"/>
             <wp:cNvGraphicFramePr>
               <a:graphicFrameLocks xmlns:a="http://schemas.openxmlformats.org/drawingml/2006/main" noChangeAspect="1"/>
@@ -11067,7 +11233,7 @@
                   <pic:spPr bwMode="auto">
                     <a:xfrm>
                       <a:off x="0" y="0"/>
-                      <a:ext cx="6116320" cy="2458720"/>
+                      <a:ext cx="6138527" cy="2267253"/>
                     </a:xfrm>
                     <a:prstGeom prst="rect">
                       <a:avLst/>
@@ -11105,6 +11271,701 @@
     </w:p>
     <w:p/>
     <w:p>
+      <w:r>
+        <w:t>Di seguito sono riportati alcuni vincoli OCL che il software deve rispettare.</w:t>
+      </w:r>
+    </w:p>
+    <w:p/>
+    <w:p>
+      <w:pPr>
+        <w:rPr>
+          <w:lang w:val="en-US"/>
+        </w:rPr>
+      </w:pPr>
+      <w:proofErr w:type="gramStart"/>
+      <w:r>
+        <w:rPr>
+          <w:lang w:val="en-US"/>
+        </w:rPr>
+        <w:t>{ context</w:t>
+      </w:r>
+      <w:proofErr w:type="gramEnd"/>
+      <w:r>
+        <w:rPr>
+          <w:lang w:val="en-US"/>
+        </w:rPr>
+        <w:t xml:space="preserve"> </w:t>
+      </w:r>
+      <w:proofErr w:type="spellStart"/>
+      <w:r>
+        <w:rPr>
+          <w:lang w:val="en-US"/>
+        </w:rPr>
+        <w:t>Utente</w:t>
+      </w:r>
+      <w:proofErr w:type="spellEnd"/>
+    </w:p>
+    <w:p>
+      <w:pPr>
+        <w:rPr>
+          <w:lang w:val="en-US"/>
+        </w:rPr>
+      </w:pPr>
+      <w:r>
+        <w:rPr>
+          <w:lang w:val="en-US"/>
+        </w:rPr>
+        <w:t xml:space="preserve">Inv: </w:t>
+      </w:r>
+      <w:proofErr w:type="gramStart"/>
+      <w:r>
+        <w:rPr>
+          <w:lang w:val="en-US"/>
+        </w:rPr>
+        <w:t>self.cf !</w:t>
+      </w:r>
+      <w:proofErr w:type="gramEnd"/>
+      <w:r>
+        <w:rPr>
+          <w:lang w:val="en-US"/>
+        </w:rPr>
+        <w:t>= null &amp;&amp;</w:t>
+      </w:r>
+      <w:r>
+        <w:rPr>
+          <w:lang w:val="en-US"/>
+        </w:rPr>
+        <w:t xml:space="preserve"> </w:t>
+      </w:r>
+      <w:proofErr w:type="spellStart"/>
+      <w:r>
+        <w:rPr>
+          <w:lang w:val="en-US"/>
+        </w:rPr>
+        <w:t>self.cf.length</w:t>
+      </w:r>
+      <w:proofErr w:type="spellEnd"/>
+      <w:r>
+        <w:rPr>
+          <w:lang w:val="en-US"/>
+        </w:rPr>
+        <w:t>() == 16 &amp;&amp;</w:t>
+      </w:r>
+      <w:r>
+        <w:rPr>
+          <w:lang w:val="en-US"/>
+        </w:rPr>
+        <w:t xml:space="preserve"> </w:t>
+      </w:r>
+      <w:proofErr w:type="spellStart"/>
+      <w:r>
+        <w:rPr>
+          <w:lang w:val="en-US"/>
+        </w:rPr>
+        <w:t>self.nome</w:t>
+      </w:r>
+      <w:proofErr w:type="spellEnd"/>
+      <w:r>
+        <w:rPr>
+          <w:lang w:val="en-US"/>
+        </w:rPr>
+        <w:t xml:space="preserve"> != null &amp;&amp; </w:t>
+      </w:r>
+      <w:proofErr w:type="spellStart"/>
+      <w:r>
+        <w:rPr>
+          <w:lang w:val="en-US"/>
+        </w:rPr>
+        <w:t>self.cognome</w:t>
+      </w:r>
+      <w:proofErr w:type="spellEnd"/>
+      <w:r>
+        <w:rPr>
+          <w:lang w:val="en-US"/>
+        </w:rPr>
+        <w:t xml:space="preserve"> != null &amp;&amp; </w:t>
+      </w:r>
+      <w:proofErr w:type="spellStart"/>
+      <w:r>
+        <w:rPr>
+          <w:lang w:val="en-US"/>
+        </w:rPr>
+        <w:t>self.hashed</w:t>
+      </w:r>
+      <w:r>
+        <w:rPr>
+          <w:lang w:val="en-US"/>
+        </w:rPr>
+        <w:t>Password</w:t>
+      </w:r>
+      <w:proofErr w:type="spellEnd"/>
+      <w:r>
+        <w:rPr>
+          <w:lang w:val="en-US"/>
+        </w:rPr>
+        <w:t xml:space="preserve"> != null }</w:t>
+      </w:r>
+    </w:p>
+    <w:p>
+      <w:pPr>
+        <w:rPr>
+          <w:lang w:val="en-US"/>
+        </w:rPr>
+      </w:pPr>
+    </w:p>
+    <w:p>
+      <w:pPr>
+        <w:rPr>
+          <w:lang w:val="en-US"/>
+        </w:rPr>
+      </w:pPr>
+      <w:proofErr w:type="gramStart"/>
+      <w:r>
+        <w:rPr>
+          <w:lang w:val="en-US"/>
+        </w:rPr>
+        <w:t>{ context</w:t>
+      </w:r>
+      <w:proofErr w:type="gramEnd"/>
+      <w:r>
+        <w:rPr>
+          <w:lang w:val="en-US"/>
+        </w:rPr>
+        <w:t xml:space="preserve"> </w:t>
+      </w:r>
+      <w:proofErr w:type="spellStart"/>
+      <w:r>
+        <w:rPr>
+          <w:lang w:val="en-US"/>
+        </w:rPr>
+        <w:t>VotazioneClassica</w:t>
+      </w:r>
+      <w:proofErr w:type="spellEnd"/>
+    </w:p>
+    <w:p>
+      <w:proofErr w:type="spellStart"/>
+      <w:r>
+        <w:t>Inv</w:t>
+      </w:r>
+      <w:proofErr w:type="spellEnd"/>
+      <w:r>
+        <w:t xml:space="preserve">: </w:t>
+      </w:r>
+      <w:proofErr w:type="spellStart"/>
+      <w:proofErr w:type="gramStart"/>
+      <w:r>
+        <w:t>self.dataInizio</w:t>
+      </w:r>
+      <w:proofErr w:type="spellEnd"/>
+      <w:proofErr w:type="gramEnd"/>
+      <w:r>
+        <w:t xml:space="preserve"> != </w:t>
+      </w:r>
+      <w:proofErr w:type="spellStart"/>
+      <w:r>
+        <w:t>null</w:t>
+      </w:r>
+      <w:proofErr w:type="spellEnd"/>
+      <w:r>
+        <w:t xml:space="preserve"> &amp;&amp; </w:t>
+      </w:r>
+      <w:proofErr w:type="spellStart"/>
+      <w:r>
+        <w:t>self.dataFine</w:t>
+      </w:r>
+      <w:proofErr w:type="spellEnd"/>
+      <w:r>
+        <w:t xml:space="preserve"> != </w:t>
+      </w:r>
+      <w:proofErr w:type="spellStart"/>
+      <w:r>
+        <w:t>null</w:t>
+      </w:r>
+      <w:proofErr w:type="spellEnd"/>
+      <w:r>
+        <w:t xml:space="preserve"> &amp;&amp; </w:t>
+      </w:r>
+    </w:p>
+    <w:p>
+      <w:proofErr w:type="spellStart"/>
+      <w:proofErr w:type="gramStart"/>
+      <w:r>
+        <w:t>self.dataInizio.toString</w:t>
+      </w:r>
+      <w:proofErr w:type="spellEnd"/>
+      <w:proofErr w:type="gramEnd"/>
+      <w:r>
+        <w:t xml:space="preserve">() &lt; </w:t>
+      </w:r>
+      <w:proofErr w:type="spellStart"/>
+      <w:r>
+        <w:t>self.dataFine.toString</w:t>
+      </w:r>
+      <w:proofErr w:type="spellEnd"/>
+      <w:r>
+        <w:t>()</w:t>
+      </w:r>
+      <w:r>
+        <w:t xml:space="preserve"> &amp;&amp; </w:t>
+      </w:r>
+      <w:proofErr w:type="spellStart"/>
+      <w:r>
+        <w:t>totVoti</w:t>
+      </w:r>
+      <w:proofErr w:type="spellEnd"/>
+      <w:r>
+        <w:t xml:space="preserve"> &gt;=0 &amp;&amp; </w:t>
+      </w:r>
+      <w:proofErr w:type="spellStart"/>
+      <w:r>
+        <w:t>totVal</w:t>
+      </w:r>
+      <w:r>
+        <w:t>idi</w:t>
+      </w:r>
+      <w:proofErr w:type="spellEnd"/>
+      <w:r>
+        <w:t xml:space="preserve"> &gt;=0</w:t>
+      </w:r>
+      <w:r>
+        <w:t xml:space="preserve"> }</w:t>
+      </w:r>
+    </w:p>
+    <w:p/>
+    <w:p>
+      <w:proofErr w:type="gramStart"/>
+      <w:r>
+        <w:t xml:space="preserve">{ </w:t>
+      </w:r>
+      <w:proofErr w:type="spellStart"/>
+      <w:r>
+        <w:t>context</w:t>
+      </w:r>
+      <w:proofErr w:type="spellEnd"/>
+      <w:proofErr w:type="gramEnd"/>
+      <w:r>
+        <w:t xml:space="preserve"> Referendum</w:t>
+      </w:r>
+    </w:p>
+    <w:p>
+      <w:proofErr w:type="spellStart"/>
+      <w:r>
+        <w:t>Inv</w:t>
+      </w:r>
+      <w:proofErr w:type="spellEnd"/>
+      <w:r>
+        <w:t xml:space="preserve">: </w:t>
+      </w:r>
+      <w:proofErr w:type="spellStart"/>
+      <w:proofErr w:type="gramStart"/>
+      <w:r>
+        <w:t>self.dataInizio</w:t>
+      </w:r>
+      <w:proofErr w:type="spellEnd"/>
+      <w:proofErr w:type="gramEnd"/>
+      <w:r>
+        <w:t xml:space="preserve"> != </w:t>
+      </w:r>
+      <w:proofErr w:type="spellStart"/>
+      <w:r>
+        <w:t>null</w:t>
+      </w:r>
+      <w:proofErr w:type="spellEnd"/>
+      <w:r>
+        <w:t xml:space="preserve"> &amp;&amp; </w:t>
+      </w:r>
+      <w:proofErr w:type="spellStart"/>
+      <w:r>
+        <w:t>self.dataFine</w:t>
+      </w:r>
+      <w:proofErr w:type="spellEnd"/>
+      <w:r>
+        <w:t xml:space="preserve"> != </w:t>
+      </w:r>
+      <w:proofErr w:type="spellStart"/>
+      <w:r>
+        <w:t>null</w:t>
+      </w:r>
+      <w:proofErr w:type="spellEnd"/>
+      <w:r>
+        <w:t xml:space="preserve"> &amp;&amp; </w:t>
+      </w:r>
+    </w:p>
+    <w:p>
+      <w:proofErr w:type="spellStart"/>
+      <w:proofErr w:type="gramStart"/>
+      <w:r>
+        <w:t>self.dataInizio.toString</w:t>
+      </w:r>
+      <w:proofErr w:type="spellEnd"/>
+      <w:proofErr w:type="gramEnd"/>
+      <w:r>
+        <w:t xml:space="preserve">() &lt; </w:t>
+      </w:r>
+      <w:proofErr w:type="spellStart"/>
+      <w:r>
+        <w:t>self.dataFine.toString</w:t>
+      </w:r>
+      <w:proofErr w:type="spellEnd"/>
+      <w:r>
+        <w:t>()</w:t>
+      </w:r>
+      <w:r>
+        <w:t xml:space="preserve"> </w:t>
+      </w:r>
+      <w:r>
+        <w:t xml:space="preserve">&amp;&amp; </w:t>
+      </w:r>
+      <w:proofErr w:type="spellStart"/>
+      <w:r>
+        <w:t>totVoti</w:t>
+      </w:r>
+      <w:proofErr w:type="spellEnd"/>
+      <w:r>
+        <w:t xml:space="preserve"> &gt;=0 </w:t>
+      </w:r>
+      <w:r>
+        <w:t>&amp;&amp; favorevoli &gt;=0 &amp;&amp;</w:t>
+      </w:r>
+    </w:p>
+    <w:p>
+      <w:r>
+        <w:t xml:space="preserve"> contrari &gt;=</w:t>
+      </w:r>
+      <w:proofErr w:type="gramStart"/>
+      <w:r>
+        <w:t>0</w:t>
+      </w:r>
+      <w:r>
+        <w:t xml:space="preserve"> }</w:t>
+      </w:r>
+      <w:proofErr w:type="gramEnd"/>
+    </w:p>
+    <w:p/>
+    <w:p>
+      <w:proofErr w:type="gramStart"/>
+      <w:r>
+        <w:t xml:space="preserve">{ </w:t>
+      </w:r>
+      <w:proofErr w:type="spellStart"/>
+      <w:r>
+        <w:t>context</w:t>
+      </w:r>
+      <w:proofErr w:type="spellEnd"/>
+      <w:proofErr w:type="gramEnd"/>
+      <w:r>
+        <w:t xml:space="preserve"> Partito</w:t>
+      </w:r>
+    </w:p>
+    <w:p>
+      <w:pPr>
+        <w:rPr>
+          <w:lang w:val="en-US"/>
+        </w:rPr>
+      </w:pPr>
+      <w:r>
+        <w:rPr>
+          <w:lang w:val="en-US"/>
+        </w:rPr>
+        <w:t xml:space="preserve">Inv: </w:t>
+      </w:r>
+      <w:proofErr w:type="spellStart"/>
+      <w:proofErr w:type="gramStart"/>
+      <w:r>
+        <w:rPr>
+          <w:lang w:val="en-US"/>
+        </w:rPr>
+        <w:t>self.nome</w:t>
+      </w:r>
+      <w:proofErr w:type="spellEnd"/>
+      <w:proofErr w:type="gramEnd"/>
+      <w:r>
+        <w:rPr>
+          <w:lang w:val="en-US"/>
+        </w:rPr>
+        <w:t xml:space="preserve"> != null }</w:t>
+      </w:r>
+    </w:p>
+    <w:p>
+      <w:pPr>
+        <w:rPr>
+          <w:lang w:val="en-US"/>
+        </w:rPr>
+      </w:pPr>
+    </w:p>
+    <w:p>
+      <w:pPr>
+        <w:rPr>
+          <w:lang w:val="en-US"/>
+        </w:rPr>
+      </w:pPr>
+      <w:proofErr w:type="gramStart"/>
+      <w:r>
+        <w:rPr>
+          <w:lang w:val="en-US"/>
+        </w:rPr>
+        <w:t>{ context</w:t>
+      </w:r>
+      <w:proofErr w:type="gramEnd"/>
+      <w:r>
+        <w:rPr>
+          <w:lang w:val="en-US"/>
+        </w:rPr>
+        <w:t xml:space="preserve"> </w:t>
+      </w:r>
+      <w:proofErr w:type="spellStart"/>
+      <w:r>
+        <w:rPr>
+          <w:lang w:val="en-US"/>
+        </w:rPr>
+        <w:t>Candidato</w:t>
+      </w:r>
+      <w:proofErr w:type="spellEnd"/>
+    </w:p>
+    <w:p>
+      <w:proofErr w:type="spellStart"/>
+      <w:r>
+        <w:t>Inv</w:t>
+      </w:r>
+      <w:proofErr w:type="spellEnd"/>
+      <w:r>
+        <w:t xml:space="preserve">: </w:t>
+      </w:r>
+      <w:proofErr w:type="spellStart"/>
+      <w:proofErr w:type="gramStart"/>
+      <w:r>
+        <w:t>self.nome</w:t>
+      </w:r>
+      <w:proofErr w:type="spellEnd"/>
+      <w:r>
+        <w:t xml:space="preserve"> !</w:t>
+      </w:r>
+      <w:proofErr w:type="gramEnd"/>
+      <w:r>
+        <w:t xml:space="preserve">= </w:t>
+      </w:r>
+      <w:proofErr w:type="spellStart"/>
+      <w:r>
+        <w:t>null</w:t>
+      </w:r>
+      <w:proofErr w:type="spellEnd"/>
+      <w:r>
+        <w:t xml:space="preserve"> &amp;&amp; c</w:t>
+      </w:r>
+      <w:r>
+        <w:t xml:space="preserve">ognome != </w:t>
+      </w:r>
+      <w:proofErr w:type="spellStart"/>
+      <w:r>
+        <w:t>null</w:t>
+      </w:r>
+      <w:proofErr w:type="spellEnd"/>
+      <w:r>
+        <w:t xml:space="preserve"> &amp;&amp; </w:t>
+      </w:r>
+      <w:r>
+        <w:t xml:space="preserve">partito != </w:t>
+      </w:r>
+      <w:proofErr w:type="spellStart"/>
+      <w:r>
+        <w:t>null</w:t>
+      </w:r>
+      <w:proofErr w:type="spellEnd"/>
+      <w:r>
+        <w:t xml:space="preserve"> &amp;&amp; (</w:t>
+      </w:r>
+      <w:proofErr w:type="spellStart"/>
+      <w:r>
+        <w:t>DbManager.getAllPartito</w:t>
+      </w:r>
+      <w:proofErr w:type="spellEnd"/>
+      <w:r>
+        <w:t xml:space="preserve">() → </w:t>
+      </w:r>
+      <w:proofErr w:type="spellStart"/>
+      <w:r>
+        <w:t>includes</w:t>
+      </w:r>
+      <w:proofErr w:type="spellEnd"/>
+      <w:r>
+        <w:t>(</w:t>
+      </w:r>
+      <w:proofErr w:type="spellStart"/>
+      <w:r>
+        <w:t>self.partito</w:t>
+      </w:r>
+      <w:proofErr w:type="spellEnd"/>
+      <w:r>
+        <w:t>)) }</w:t>
+      </w:r>
+    </w:p>
+    <w:p/>
+    <w:p>
+      <w:proofErr w:type="gramStart"/>
+      <w:r>
+        <w:t xml:space="preserve">{ </w:t>
+      </w:r>
+      <w:proofErr w:type="spellStart"/>
+      <w:r>
+        <w:t>context</w:t>
+      </w:r>
+      <w:proofErr w:type="spellEnd"/>
+      <w:proofErr w:type="gramEnd"/>
+      <w:r>
+        <w:t xml:space="preserve"> </w:t>
+      </w:r>
+      <w:proofErr w:type="spellStart"/>
+      <w:r>
+        <w:t>VotiPartito</w:t>
+      </w:r>
+      <w:proofErr w:type="spellEnd"/>
+    </w:p>
+    <w:p>
+      <w:proofErr w:type="spellStart"/>
+      <w:r>
+        <w:t>Inv</w:t>
+      </w:r>
+      <w:proofErr w:type="spellEnd"/>
+      <w:r>
+        <w:t xml:space="preserve">: </w:t>
+      </w:r>
+      <w:proofErr w:type="spellStart"/>
+      <w:proofErr w:type="gramStart"/>
+      <w:r>
+        <w:t>self.votazione</w:t>
+      </w:r>
+      <w:proofErr w:type="spellEnd"/>
+      <w:proofErr w:type="gramEnd"/>
+      <w:r>
+        <w:t xml:space="preserve"> != </w:t>
+      </w:r>
+      <w:proofErr w:type="spellStart"/>
+      <w:r>
+        <w:t>null</w:t>
+      </w:r>
+      <w:proofErr w:type="spellEnd"/>
+      <w:r>
+        <w:t xml:space="preserve"> &amp;&amp; </w:t>
+      </w:r>
+      <w:proofErr w:type="spellStart"/>
+      <w:r>
+        <w:t>self.</w:t>
+      </w:r>
+      <w:r>
+        <w:t>partito</w:t>
+      </w:r>
+      <w:proofErr w:type="spellEnd"/>
+      <w:r>
+        <w:t xml:space="preserve"> != </w:t>
+      </w:r>
+      <w:proofErr w:type="spellStart"/>
+      <w:r>
+        <w:t>null</w:t>
+      </w:r>
+      <w:proofErr w:type="spellEnd"/>
+      <w:r>
+        <w:t xml:space="preserve"> &amp;&amp; (</w:t>
+      </w:r>
+      <w:proofErr w:type="spellStart"/>
+      <w:r>
+        <w:t>DbManager.getAllVotazioni</w:t>
+      </w:r>
+      <w:proofErr w:type="spellEnd"/>
+      <w:r>
+        <w:t xml:space="preserve">() → </w:t>
+      </w:r>
+      <w:proofErr w:type="spellStart"/>
+      <w:r>
+        <w:t>includes</w:t>
+      </w:r>
+      <w:proofErr w:type="spellEnd"/>
+      <w:r>
+        <w:t>(</w:t>
+      </w:r>
+      <w:proofErr w:type="spellStart"/>
+      <w:r>
+        <w:t>self.votazione</w:t>
+      </w:r>
+      <w:proofErr w:type="spellEnd"/>
+      <w:r>
+        <w:t>)) &amp;&amp; (</w:t>
+      </w:r>
+      <w:proofErr w:type="spellStart"/>
+      <w:r>
+        <w:t>DbManager.getAllPartito</w:t>
+      </w:r>
+      <w:proofErr w:type="spellEnd"/>
+      <w:r>
+        <w:t xml:space="preserve">() → </w:t>
+      </w:r>
+      <w:proofErr w:type="spellStart"/>
+      <w:r>
+        <w:t>includes</w:t>
+      </w:r>
+      <w:proofErr w:type="spellEnd"/>
+      <w:r>
+        <w:t>(</w:t>
+      </w:r>
+      <w:proofErr w:type="spellStart"/>
+      <w:r>
+        <w:t>self.votazione</w:t>
+      </w:r>
+      <w:proofErr w:type="spellEnd"/>
+      <w:r>
+        <w:t>)) &amp;&amp;</w:t>
+      </w:r>
+    </w:p>
+    <w:p>
+      <w:proofErr w:type="spellStart"/>
+      <w:r>
+        <w:t>totVoti</w:t>
+      </w:r>
+      <w:proofErr w:type="spellEnd"/>
+      <w:r>
+        <w:t xml:space="preserve"> &gt;= </w:t>
+      </w:r>
+      <w:proofErr w:type="gramStart"/>
+      <w:r>
+        <w:t>0</w:t>
+      </w:r>
+      <w:r>
+        <w:rPr>
+          <w:u w:val="single"/>
+        </w:rPr>
+        <w:t xml:space="preserve"> }</w:t>
+      </w:r>
+      <w:proofErr w:type="gramEnd"/>
+    </w:p>
+    <w:p>
+      <w:pPr>
+        <w:rPr>
+          <w:u w:val="single"/>
+        </w:rPr>
+      </w:pPr>
+      <w:r>
+        <w:lastRenderedPageBreak/>
+        <w:t>I vincoli modellati in JML sono disponibili sui sorgenti delle rispettive classi.</w:t>
+      </w:r>
+    </w:p>
+    <w:p>
+      <w:pPr>
+        <w:rPr>
+          <w:u w:val="single"/>
+        </w:rPr>
+      </w:pPr>
+    </w:p>
+    <w:p/>
+    <w:p>
+      <w:pPr>
+        <w:rPr>
+          <w:u w:val="single"/>
+        </w:rPr>
+      </w:pPr>
+      <w:r>
+        <w:t xml:space="preserve"> </w:t>
+      </w:r>
+    </w:p>
+    <w:p>
       <w:pPr>
         <w:pStyle w:val="Titolo2"/>
       </w:pPr>
@@ -11141,11 +12002,16 @@
         <w:ind w:firstLine="708"/>
       </w:pPr>
       <w:r>
-        <w:t xml:space="preserve">(l’esecuzione </w:t>
+        <w:t>(</w:t>
+      </w:r>
+      <w:proofErr w:type="gramStart"/>
+      <w:r>
+        <w:t xml:space="preserve">l’esecuzione </w:t>
       </w:r>
       <w:r>
         <w:t>.</w:t>
       </w:r>
+      <w:proofErr w:type="gramEnd"/>
     </w:p>
     <w:p>
       <w:pPr>
@@ -11195,6 +12061,7 @@
         <w:t>I requisiti che dipendono dalla correttezza sono UE1, UE2, UE4, UA1-6.</w:t>
       </w:r>
     </w:p>
+    <w:p/>
     <w:p/>
     <w:p>
       <w:pPr>
@@ -11399,7 +12266,6 @@
                 <w:b w:val="0"/>
                 <w:bCs w:val="0"/>
               </w:rPr>
-              <w:lastRenderedPageBreak/>
               <w:t xml:space="preserve">Tramite l’apposita </w:t>
             </w:r>
             <w:proofErr w:type="spellStart"/>
@@ -11657,6 +12523,7 @@
               <w:t xml:space="preserve">o </w:t>
             </w:r>
             <w:proofErr w:type="spellStart"/>
+            <w:proofErr w:type="gramStart"/>
             <w:r>
               <w:rPr>
                 <w:b w:val="0"/>
@@ -11665,6 +12532,7 @@
               <w:t>radioButton</w:t>
             </w:r>
             <w:proofErr w:type="spellEnd"/>
+            <w:proofErr w:type="gramEnd"/>
             <w:r>
               <w:rPr>
                 <w:b w:val="0"/>
@@ -11708,6 +12576,7 @@
               <w:t xml:space="preserve">Se il </w:t>
             </w:r>
             <w:proofErr w:type="spellStart"/>
+            <w:proofErr w:type="gramStart"/>
             <w:r>
               <w:rPr>
                 <w:b w:val="0"/>
@@ -11716,6 +12585,7 @@
               <w:t>radioButton</w:t>
             </w:r>
             <w:proofErr w:type="spellEnd"/>
+            <w:proofErr w:type="gramEnd"/>
             <w:r>
               <w:rPr>
                 <w:b w:val="0"/>
@@ -11782,6 +12652,7 @@
               <w:t xml:space="preserve">Se il </w:t>
             </w:r>
             <w:proofErr w:type="spellStart"/>
+            <w:proofErr w:type="gramStart"/>
             <w:r>
               <w:rPr>
                 <w:b w:val="0"/>
@@ -11790,6 +12661,7 @@
               <w:t>radioButton</w:t>
             </w:r>
             <w:proofErr w:type="spellEnd"/>
+            <w:proofErr w:type="gramEnd"/>
             <w:r>
               <w:rPr>
                 <w:b w:val="0"/>
@@ -11845,12 +12717,12 @@
         </w:tc>
       </w:tr>
     </w:tbl>
-    <w:p/>
     <w:p>
       <w:pPr>
         <w:pStyle w:val="Titolo1"/>
       </w:pPr>
       <w:r>
+        <w:lastRenderedPageBreak/>
         <w:t>GUI</w:t>
       </w:r>
     </w:p>
@@ -11880,12 +12752,13 @@
       <w:r>
         <w:rPr>
           <w:noProof/>
+          <w:u w:val="single"/>
         </w:rPr>
         <w:drawing>
-          <wp:inline distT="0" distB="0" distL="0" distR="0" wp14:anchorId="51530340" wp14:editId="0659DD83">
-            <wp:extent cx="4433978" cy="3323639"/>
-            <wp:effectExtent l="19050" t="19050" r="24130" b="10160"/>
-            <wp:docPr id="21" name="Immagine 21"/>
+          <wp:inline distT="0" distB="0" distL="0" distR="0" wp14:anchorId="651BA4E5" wp14:editId="710B52C2">
+            <wp:extent cx="2895600" cy="2071517"/>
+            <wp:effectExtent l="19050" t="19050" r="19050" b="24130"/>
+            <wp:docPr id="29" name="Immagine 29"/>
             <wp:cNvGraphicFramePr>
               <a:graphicFrameLocks xmlns:a="http://schemas.openxmlformats.org/drawingml/2006/main" noChangeAspect="1"/>
             </wp:cNvGraphicFramePr>
@@ -11893,7 +12766,7 @@
               <a:graphicData uri="http://schemas.openxmlformats.org/drawingml/2006/picture">
                 <pic:pic xmlns:pic="http://schemas.openxmlformats.org/drawingml/2006/picture">
                   <pic:nvPicPr>
-                    <pic:cNvPr id="0" name="Picture 14"/>
+                    <pic:cNvPr id="0" name="Picture 12"/>
                     <pic:cNvPicPr>
                       <a:picLocks noChangeAspect="1" noChangeArrowheads="1"/>
                     </pic:cNvPicPr>
@@ -11914,7 +12787,7 @@
                   <pic:spPr bwMode="auto">
                     <a:xfrm>
                       <a:off x="0" y="0"/>
-                      <a:ext cx="4437255" cy="3326096"/>
+                      <a:ext cx="2928173" cy="2094820"/>
                     </a:xfrm>
                     <a:prstGeom prst="rect">
                       <a:avLst/>
@@ -11935,142 +12808,751 @@
     </w:p>
     <w:p>
       <w:pPr>
+        <w:jc w:val="center"/>
+      </w:pPr>
+    </w:p>
+    <w:p>
+      <w:pPr>
         <w:pStyle w:val="Titolo3"/>
       </w:pPr>
       <w:r>
+        <w:t>Schermata di Registrazione</w:t>
+      </w:r>
+    </w:p>
+    <w:p/>
+    <w:p>
+      <w:pPr>
+        <w:jc w:val="center"/>
+      </w:pPr>
+      <w:r>
+        <w:rPr>
+          <w:noProof/>
+        </w:rPr>
+        <w:drawing>
+          <wp:inline distT="0" distB="0" distL="0" distR="0" wp14:anchorId="0142B290" wp14:editId="4B023B2C">
+            <wp:extent cx="2510287" cy="2656561"/>
+            <wp:effectExtent l="19050" t="19050" r="23495" b="10795"/>
+            <wp:docPr id="13" name="Immagine 13"/>
+            <wp:cNvGraphicFramePr>
+              <a:graphicFrameLocks xmlns:a="http://schemas.openxmlformats.org/drawingml/2006/main" noChangeAspect="1"/>
+            </wp:cNvGraphicFramePr>
+            <a:graphic xmlns:a="http://schemas.openxmlformats.org/drawingml/2006/main">
+              <a:graphicData uri="http://schemas.openxmlformats.org/drawingml/2006/picture">
+                <pic:pic xmlns:pic="http://schemas.openxmlformats.org/drawingml/2006/picture">
+                  <pic:nvPicPr>
+                    <pic:cNvPr id="0" name="Picture 4"/>
+                    <pic:cNvPicPr>
+                      <a:picLocks noChangeAspect="1" noChangeArrowheads="1"/>
+                    </pic:cNvPicPr>
+                  </pic:nvPicPr>
+                  <pic:blipFill>
+                    <a:blip r:embed="rId22">
+                      <a:extLst>
+                        <a:ext uri="{28A0092B-C50C-407E-A947-70E740481C1C}">
+                          <a14:useLocalDpi xmlns:a14="http://schemas.microsoft.com/office/drawing/2010/main" val="0"/>
+                        </a:ext>
+                      </a:extLst>
+                    </a:blip>
+                    <a:srcRect/>
+                    <a:stretch>
+                      <a:fillRect/>
+                    </a:stretch>
+                  </pic:blipFill>
+                  <pic:spPr bwMode="auto">
+                    <a:xfrm>
+                      <a:off x="0" y="0"/>
+                      <a:ext cx="2518548" cy="2665303"/>
+                    </a:xfrm>
+                    <a:prstGeom prst="rect">
+                      <a:avLst/>
+                    </a:prstGeom>
+                    <a:noFill/>
+                    <a:ln>
+                      <a:solidFill>
+                        <a:schemeClr val="tx1"/>
+                      </a:solidFill>
+                    </a:ln>
+                  </pic:spPr>
+                </pic:pic>
+              </a:graphicData>
+            </a:graphic>
+          </wp:inline>
+        </w:drawing>
+      </w:r>
+    </w:p>
+    <w:p/>
+    <w:p>
+      <w:pPr>
+        <w:jc w:val="center"/>
+      </w:pPr>
+    </w:p>
+    <w:p>
+      <w:pPr>
+        <w:pStyle w:val="Titolo3"/>
+      </w:pPr>
+      <w:r>
+        <w:t>Scherma di Login</w:t>
+      </w:r>
+    </w:p>
+    <w:p/>
+    <w:p>
+      <w:pPr>
+        <w:jc w:val="center"/>
+      </w:pPr>
+      <w:r>
+        <w:rPr>
+          <w:noProof/>
+        </w:rPr>
+        <w:drawing>
+          <wp:inline distT="0" distB="0" distL="0" distR="0" wp14:anchorId="7631749B" wp14:editId="374005FC">
+            <wp:extent cx="3443551" cy="2019300"/>
+            <wp:effectExtent l="19050" t="19050" r="24130" b="19050"/>
+            <wp:docPr id="8" name="Immagine 8"/>
+            <wp:cNvGraphicFramePr>
+              <a:graphicFrameLocks xmlns:a="http://schemas.openxmlformats.org/drawingml/2006/main" noChangeAspect="1"/>
+            </wp:cNvGraphicFramePr>
+            <a:graphic xmlns:a="http://schemas.openxmlformats.org/drawingml/2006/main">
+              <a:graphicData uri="http://schemas.openxmlformats.org/drawingml/2006/picture">
+                <pic:pic xmlns:pic="http://schemas.openxmlformats.org/drawingml/2006/picture">
+                  <pic:nvPicPr>
+                    <pic:cNvPr id="0" name="Picture 3"/>
+                    <pic:cNvPicPr>
+                      <a:picLocks noChangeAspect="1" noChangeArrowheads="1"/>
+                    </pic:cNvPicPr>
+                  </pic:nvPicPr>
+                  <pic:blipFill>
+                    <a:blip r:embed="rId23">
+                      <a:extLst>
+                        <a:ext uri="{28A0092B-C50C-407E-A947-70E740481C1C}">
+                          <a14:useLocalDpi xmlns:a14="http://schemas.microsoft.com/office/drawing/2010/main" val="0"/>
+                        </a:ext>
+                      </a:extLst>
+                    </a:blip>
+                    <a:srcRect/>
+                    <a:stretch>
+                      <a:fillRect/>
+                    </a:stretch>
+                  </pic:blipFill>
+                  <pic:spPr bwMode="auto">
+                    <a:xfrm>
+                      <a:off x="0" y="0"/>
+                      <a:ext cx="3467989" cy="2033631"/>
+                    </a:xfrm>
+                    <a:prstGeom prst="rect">
+                      <a:avLst/>
+                    </a:prstGeom>
+                    <a:noFill/>
+                    <a:ln>
+                      <a:solidFill>
+                        <a:schemeClr val="tx1"/>
+                      </a:solidFill>
+                    </a:ln>
+                  </pic:spPr>
+                </pic:pic>
+              </a:graphicData>
+            </a:graphic>
+          </wp:inline>
+        </w:drawing>
+      </w:r>
+    </w:p>
+    <w:p>
+      <w:pPr>
+        <w:jc w:val="center"/>
+      </w:pPr>
+    </w:p>
+    <w:p>
+      <w:pPr>
+        <w:pStyle w:val="Titolo3"/>
+      </w:pPr>
+      <w:r>
+        <w:t>Pannello Elettore</w:t>
+      </w:r>
+    </w:p>
+    <w:p/>
+    <w:p>
+      <w:pPr>
+        <w:jc w:val="center"/>
+      </w:pPr>
+      <w:r>
+        <w:rPr>
+          <w:noProof/>
+        </w:rPr>
+        <w:drawing>
+          <wp:inline distT="0" distB="0" distL="0" distR="0" wp14:anchorId="4F89EB0B" wp14:editId="64989A77">
+            <wp:extent cx="3569539" cy="2620294"/>
+            <wp:effectExtent l="19050" t="19050" r="12065" b="27940"/>
+            <wp:docPr id="20" name="Immagine 20" descr="Immagine che contiene tavolo&#10;&#10;Descrizione generata automaticamente"/>
+            <wp:cNvGraphicFramePr>
+              <a:graphicFrameLocks xmlns:a="http://schemas.openxmlformats.org/drawingml/2006/main" noChangeAspect="1"/>
+            </wp:cNvGraphicFramePr>
+            <a:graphic xmlns:a="http://schemas.openxmlformats.org/drawingml/2006/main">
+              <a:graphicData uri="http://schemas.openxmlformats.org/drawingml/2006/picture">
+                <pic:pic xmlns:pic="http://schemas.openxmlformats.org/drawingml/2006/picture">
+                  <pic:nvPicPr>
+                    <pic:cNvPr id="20" name="Immagine 20" descr="Immagine che contiene tavolo&#10;&#10;Descrizione generata automaticamente"/>
+                    <pic:cNvPicPr>
+                      <a:picLocks noChangeAspect="1" noChangeArrowheads="1"/>
+                    </pic:cNvPicPr>
+                  </pic:nvPicPr>
+                  <pic:blipFill>
+                    <a:blip r:embed="rId24">
+                      <a:extLst>
+                        <a:ext uri="{28A0092B-C50C-407E-A947-70E740481C1C}">
+                          <a14:useLocalDpi xmlns:a14="http://schemas.microsoft.com/office/drawing/2010/main" val="0"/>
+                        </a:ext>
+                      </a:extLst>
+                    </a:blip>
+                    <a:srcRect/>
+                    <a:stretch>
+                      <a:fillRect/>
+                    </a:stretch>
+                  </pic:blipFill>
+                  <pic:spPr bwMode="auto">
+                    <a:xfrm>
+                      <a:off x="0" y="0"/>
+                      <a:ext cx="3599113" cy="2642003"/>
+                    </a:xfrm>
+                    <a:prstGeom prst="rect">
+                      <a:avLst/>
+                    </a:prstGeom>
+                    <a:noFill/>
+                    <a:ln>
+                      <a:solidFill>
+                        <a:schemeClr val="tx1"/>
+                      </a:solidFill>
+                    </a:ln>
+                  </pic:spPr>
+                </pic:pic>
+              </a:graphicData>
+            </a:graphic>
+          </wp:inline>
+        </w:drawing>
+      </w:r>
+    </w:p>
+    <w:p>
+      <w:pPr>
+        <w:jc w:val="center"/>
+      </w:pPr>
+    </w:p>
+    <w:p>
+      <w:pPr>
+        <w:pStyle w:val="Titolo3"/>
+      </w:pPr>
+      <w:r>
+        <w:t>Pannello Amministratore</w:t>
+      </w:r>
+    </w:p>
+    <w:p/>
+    <w:p>
+      <w:pPr>
+        <w:jc w:val="center"/>
+      </w:pPr>
+      <w:r>
+        <w:rPr>
+          <w:noProof/>
+        </w:rPr>
+        <w:drawing>
+          <wp:inline distT="0" distB="0" distL="0" distR="0" wp14:anchorId="7DB8C526" wp14:editId="2EAC7C7A">
+            <wp:extent cx="3578165" cy="2651595"/>
+            <wp:effectExtent l="19050" t="19050" r="22860" b="15875"/>
+            <wp:docPr id="18" name="Immagine 18"/>
+            <wp:cNvGraphicFramePr>
+              <a:graphicFrameLocks xmlns:a="http://schemas.openxmlformats.org/drawingml/2006/main" noChangeAspect="1"/>
+            </wp:cNvGraphicFramePr>
+            <a:graphic xmlns:a="http://schemas.openxmlformats.org/drawingml/2006/main">
+              <a:graphicData uri="http://schemas.openxmlformats.org/drawingml/2006/picture">
+                <pic:pic xmlns:pic="http://schemas.openxmlformats.org/drawingml/2006/picture">
+                  <pic:nvPicPr>
+                    <pic:cNvPr id="0" name="Picture 5"/>
+                    <pic:cNvPicPr>
+                      <a:picLocks noChangeAspect="1" noChangeArrowheads="1"/>
+                    </pic:cNvPicPr>
+                  </pic:nvPicPr>
+                  <pic:blipFill>
+                    <a:blip r:embed="rId25">
+                      <a:extLst>
+                        <a:ext uri="{28A0092B-C50C-407E-A947-70E740481C1C}">
+                          <a14:useLocalDpi xmlns:a14="http://schemas.microsoft.com/office/drawing/2010/main" val="0"/>
+                        </a:ext>
+                      </a:extLst>
+                    </a:blip>
+                    <a:srcRect/>
+                    <a:stretch>
+                      <a:fillRect/>
+                    </a:stretch>
+                  </pic:blipFill>
+                  <pic:spPr bwMode="auto">
+                    <a:xfrm>
+                      <a:off x="0" y="0"/>
+                      <a:ext cx="3589826" cy="2660237"/>
+                    </a:xfrm>
+                    <a:prstGeom prst="rect">
+                      <a:avLst/>
+                    </a:prstGeom>
+                    <a:noFill/>
+                    <a:ln>
+                      <a:solidFill>
+                        <a:schemeClr val="tx1"/>
+                      </a:solidFill>
+                    </a:ln>
+                  </pic:spPr>
+                </pic:pic>
+              </a:graphicData>
+            </a:graphic>
+          </wp:inline>
+        </w:drawing>
+      </w:r>
+    </w:p>
+    <w:p>
+      <w:pPr>
+        <w:pStyle w:val="Titolo3"/>
+      </w:pPr>
+      <w:r>
+        <w:t>Schermata di Creazione sessione di voto</w:t>
+      </w:r>
+    </w:p>
+    <w:p/>
+    <w:p>
+      <w:pPr>
+        <w:jc w:val="center"/>
+      </w:pPr>
+    </w:p>
+    <w:p>
+      <w:pPr>
+        <w:jc w:val="center"/>
+      </w:pPr>
+      <w:r>
+        <w:rPr>
+          <w:noProof/>
+        </w:rPr>
         <w:lastRenderedPageBreak/>
-        <w:t>Schermata di Registrazione</w:t>
-      </w:r>
+        <w:drawing>
+          <wp:inline distT="0" distB="0" distL="0" distR="0" wp14:anchorId="0EA33D13" wp14:editId="0A73328F">
+            <wp:extent cx="3029433" cy="2663765"/>
+            <wp:effectExtent l="19050" t="19050" r="19050" b="22860"/>
+            <wp:docPr id="28" name="Immagine 28"/>
+            <wp:cNvGraphicFramePr>
+              <a:graphicFrameLocks xmlns:a="http://schemas.openxmlformats.org/drawingml/2006/main" noChangeAspect="1"/>
+            </wp:cNvGraphicFramePr>
+            <a:graphic xmlns:a="http://schemas.openxmlformats.org/drawingml/2006/main">
+              <a:graphicData uri="http://schemas.openxmlformats.org/drawingml/2006/picture">
+                <pic:pic xmlns:pic="http://schemas.openxmlformats.org/drawingml/2006/picture">
+                  <pic:nvPicPr>
+                    <pic:cNvPr id="0" name="Picture 11"/>
+                    <pic:cNvPicPr>
+                      <a:picLocks noChangeAspect="1" noChangeArrowheads="1"/>
+                    </pic:cNvPicPr>
+                  </pic:nvPicPr>
+                  <pic:blipFill>
+                    <a:blip r:embed="rId26">
+                      <a:extLst>
+                        <a:ext uri="{28A0092B-C50C-407E-A947-70E740481C1C}">
+                          <a14:useLocalDpi xmlns:a14="http://schemas.microsoft.com/office/drawing/2010/main" val="0"/>
+                        </a:ext>
+                      </a:extLst>
+                    </a:blip>
+                    <a:srcRect/>
+                    <a:stretch>
+                      <a:fillRect/>
+                    </a:stretch>
+                  </pic:blipFill>
+                  <pic:spPr bwMode="auto">
+                    <a:xfrm>
+                      <a:off x="0" y="0"/>
+                      <a:ext cx="3044167" cy="2676721"/>
+                    </a:xfrm>
+                    <a:prstGeom prst="rect">
+                      <a:avLst/>
+                    </a:prstGeom>
+                    <a:noFill/>
+                    <a:ln>
+                      <a:solidFill>
+                        <a:schemeClr val="tx1"/>
+                      </a:solidFill>
+                    </a:ln>
+                  </pic:spPr>
+                </pic:pic>
+              </a:graphicData>
+            </a:graphic>
+          </wp:inline>
+        </w:drawing>
+      </w:r>
+    </w:p>
+    <w:p>
+      <w:pPr>
+        <w:jc w:val="center"/>
+        <w:rPr>
+          <w:u w:val="single"/>
+        </w:rPr>
+      </w:pPr>
     </w:p>
     <w:p>
       <w:pPr>
         <w:pStyle w:val="Titolo3"/>
       </w:pPr>
       <w:r>
-        <w:t>Scherma di Login</w:t>
-      </w:r>
+        <w:t>Scheda Voto Categorico</w:t>
+      </w:r>
+    </w:p>
+    <w:p/>
+    <w:p>
+      <w:pPr>
+        <w:jc w:val="center"/>
+      </w:pPr>
+      <w:r>
+        <w:rPr>
+          <w:noProof/>
+        </w:rPr>
+        <w:drawing>
+          <wp:inline distT="0" distB="0" distL="0" distR="0" wp14:anchorId="5B90C4BD" wp14:editId="6E748A35">
+            <wp:extent cx="2639683" cy="1634029"/>
+            <wp:effectExtent l="19050" t="19050" r="27940" b="23495"/>
+            <wp:docPr id="25" name="Immagine 25"/>
+            <wp:cNvGraphicFramePr>
+              <a:graphicFrameLocks xmlns:a="http://schemas.openxmlformats.org/drawingml/2006/main" noChangeAspect="1"/>
+            </wp:cNvGraphicFramePr>
+            <a:graphic xmlns:a="http://schemas.openxmlformats.org/drawingml/2006/main">
+              <a:graphicData uri="http://schemas.openxmlformats.org/drawingml/2006/picture">
+                <pic:pic xmlns:pic="http://schemas.openxmlformats.org/drawingml/2006/picture">
+                  <pic:nvPicPr>
+                    <pic:cNvPr id="0" name="Picture 8"/>
+                    <pic:cNvPicPr>
+                      <a:picLocks noChangeAspect="1" noChangeArrowheads="1"/>
+                    </pic:cNvPicPr>
+                  </pic:nvPicPr>
+                  <pic:blipFill>
+                    <a:blip r:embed="rId27">
+                      <a:extLst>
+                        <a:ext uri="{28A0092B-C50C-407E-A947-70E740481C1C}">
+                          <a14:useLocalDpi xmlns:a14="http://schemas.microsoft.com/office/drawing/2010/main" val="0"/>
+                        </a:ext>
+                      </a:extLst>
+                    </a:blip>
+                    <a:srcRect/>
+                    <a:stretch>
+                      <a:fillRect/>
+                    </a:stretch>
+                  </pic:blipFill>
+                  <pic:spPr bwMode="auto">
+                    <a:xfrm>
+                      <a:off x="0" y="0"/>
+                      <a:ext cx="2643973" cy="1636685"/>
+                    </a:xfrm>
+                    <a:prstGeom prst="rect">
+                      <a:avLst/>
+                    </a:prstGeom>
+                    <a:noFill/>
+                    <a:ln>
+                      <a:solidFill>
+                        <a:schemeClr val="tx1"/>
+                      </a:solidFill>
+                    </a:ln>
+                  </pic:spPr>
+                </pic:pic>
+              </a:graphicData>
+            </a:graphic>
+          </wp:inline>
+        </w:drawing>
+      </w:r>
+    </w:p>
+    <w:p>
+      <w:pPr>
+        <w:jc w:val="center"/>
+      </w:pPr>
+    </w:p>
+    <w:p>
+      <w:pPr>
+        <w:jc w:val="center"/>
+      </w:pPr>
     </w:p>
     <w:p>
       <w:pPr>
         <w:pStyle w:val="Titolo3"/>
       </w:pPr>
       <w:r>
-        <w:t>Pannello Elettore</w:t>
-      </w:r>
-    </w:p>
+        <w:t>Scheda Voto Ordinale</w:t>
+      </w:r>
+    </w:p>
+    <w:p/>
+    <w:p>
+      <w:pPr>
+        <w:jc w:val="center"/>
+      </w:pPr>
+      <w:r>
+        <w:rPr>
+          <w:noProof/>
+        </w:rPr>
+        <w:drawing>
+          <wp:inline distT="0" distB="0" distL="0" distR="0" wp14:anchorId="253D5E05" wp14:editId="2366A57F">
+            <wp:extent cx="3767947" cy="2226658"/>
+            <wp:effectExtent l="19050" t="19050" r="23495" b="21590"/>
+            <wp:docPr id="26" name="Immagine 26"/>
+            <wp:cNvGraphicFramePr>
+              <a:graphicFrameLocks xmlns:a="http://schemas.openxmlformats.org/drawingml/2006/main" noChangeAspect="1"/>
+            </wp:cNvGraphicFramePr>
+            <a:graphic xmlns:a="http://schemas.openxmlformats.org/drawingml/2006/main">
+              <a:graphicData uri="http://schemas.openxmlformats.org/drawingml/2006/picture">
+                <pic:pic xmlns:pic="http://schemas.openxmlformats.org/drawingml/2006/picture">
+                  <pic:nvPicPr>
+                    <pic:cNvPr id="0" name="Picture 9"/>
+                    <pic:cNvPicPr>
+                      <a:picLocks noChangeAspect="1" noChangeArrowheads="1"/>
+                    </pic:cNvPicPr>
+                  </pic:nvPicPr>
+                  <pic:blipFill>
+                    <a:blip r:embed="rId28">
+                      <a:extLst>
+                        <a:ext uri="{28A0092B-C50C-407E-A947-70E740481C1C}">
+                          <a14:useLocalDpi xmlns:a14="http://schemas.microsoft.com/office/drawing/2010/main" val="0"/>
+                        </a:ext>
+                      </a:extLst>
+                    </a:blip>
+                    <a:srcRect/>
+                    <a:stretch>
+                      <a:fillRect/>
+                    </a:stretch>
+                  </pic:blipFill>
+                  <pic:spPr bwMode="auto">
+                    <a:xfrm>
+                      <a:off x="0" y="0"/>
+                      <a:ext cx="3799391" cy="2245240"/>
+                    </a:xfrm>
+                    <a:prstGeom prst="rect">
+                      <a:avLst/>
+                    </a:prstGeom>
+                    <a:noFill/>
+                    <a:ln>
+                      <a:solidFill>
+                        <a:schemeClr val="tx1"/>
+                      </a:solidFill>
+                    </a:ln>
+                  </pic:spPr>
+                </pic:pic>
+              </a:graphicData>
+            </a:graphic>
+          </wp:inline>
+        </w:drawing>
+      </w:r>
+    </w:p>
+    <w:p/>
     <w:p>
       <w:pPr>
         <w:pStyle w:val="Titolo3"/>
       </w:pPr>
       <w:r>
-        <w:t>Pannello Amministratore</w:t>
-      </w:r>
+        <w:t>Scheda Referendum</w:t>
+      </w:r>
+    </w:p>
+    <w:p/>
+    <w:p>
+      <w:pPr>
+        <w:jc w:val="center"/>
+      </w:pPr>
+      <w:r>
+        <w:rPr>
+          <w:noProof/>
+        </w:rPr>
+        <w:lastRenderedPageBreak/>
+        <w:drawing>
+          <wp:inline distT="0" distB="0" distL="0" distR="0" wp14:anchorId="1A511DD8" wp14:editId="28C195D1">
+            <wp:extent cx="2327334" cy="1468183"/>
+            <wp:effectExtent l="19050" t="19050" r="15875" b="17780"/>
+            <wp:docPr id="27" name="Immagine 27"/>
+            <wp:cNvGraphicFramePr>
+              <a:graphicFrameLocks xmlns:a="http://schemas.openxmlformats.org/drawingml/2006/main" noChangeAspect="1"/>
+            </wp:cNvGraphicFramePr>
+            <a:graphic xmlns:a="http://schemas.openxmlformats.org/drawingml/2006/main">
+              <a:graphicData uri="http://schemas.openxmlformats.org/drawingml/2006/picture">
+                <pic:pic xmlns:pic="http://schemas.openxmlformats.org/drawingml/2006/picture">
+                  <pic:nvPicPr>
+                    <pic:cNvPr id="0" name="Picture 10"/>
+                    <pic:cNvPicPr>
+                      <a:picLocks noChangeAspect="1" noChangeArrowheads="1"/>
+                    </pic:cNvPicPr>
+                  </pic:nvPicPr>
+                  <pic:blipFill>
+                    <a:blip r:embed="rId29">
+                      <a:extLst>
+                        <a:ext uri="{28A0092B-C50C-407E-A947-70E740481C1C}">
+                          <a14:useLocalDpi xmlns:a14="http://schemas.microsoft.com/office/drawing/2010/main" val="0"/>
+                        </a:ext>
+                      </a:extLst>
+                    </a:blip>
+                    <a:srcRect/>
+                    <a:stretch>
+                      <a:fillRect/>
+                    </a:stretch>
+                  </pic:blipFill>
+                  <pic:spPr bwMode="auto">
+                    <a:xfrm>
+                      <a:off x="0" y="0"/>
+                      <a:ext cx="2335455" cy="1473306"/>
+                    </a:xfrm>
+                    <a:prstGeom prst="rect">
+                      <a:avLst/>
+                    </a:prstGeom>
+                    <a:noFill/>
+                    <a:ln>
+                      <a:solidFill>
+                        <a:schemeClr val="tx1"/>
+                      </a:solidFill>
+                    </a:ln>
+                  </pic:spPr>
+                </pic:pic>
+              </a:graphicData>
+            </a:graphic>
+          </wp:inline>
+        </w:drawing>
+      </w:r>
+    </w:p>
+    <w:p>
+      <w:pPr>
+        <w:jc w:val="center"/>
+      </w:pPr>
     </w:p>
     <w:p>
       <w:pPr>
         <w:pStyle w:val="Titolo3"/>
       </w:pPr>
       <w:r>
-        <w:t>Schermata di Creazione sessione di voto</w:t>
-      </w:r>
-    </w:p>
+        <w:t>Risultato Votazione</w:t>
+      </w:r>
+    </w:p>
+    <w:p/>
+    <w:p>
+      <w:pPr>
+        <w:jc w:val="center"/>
+      </w:pPr>
+      <w:r>
+        <w:rPr>
+          <w:noProof/>
+        </w:rPr>
+        <w:drawing>
+          <wp:inline distT="0" distB="0" distL="0" distR="0" wp14:anchorId="30AC229C" wp14:editId="223D0173">
+            <wp:extent cx="3069206" cy="2259282"/>
+            <wp:effectExtent l="19050" t="19050" r="17145" b="27305"/>
+            <wp:docPr id="24" name="Immagine 24"/>
+            <wp:cNvGraphicFramePr>
+              <a:graphicFrameLocks xmlns:a="http://schemas.openxmlformats.org/drawingml/2006/main" noChangeAspect="1"/>
+            </wp:cNvGraphicFramePr>
+            <a:graphic xmlns:a="http://schemas.openxmlformats.org/drawingml/2006/main">
+              <a:graphicData uri="http://schemas.openxmlformats.org/drawingml/2006/picture">
+                <pic:pic xmlns:pic="http://schemas.openxmlformats.org/drawingml/2006/picture">
+                  <pic:nvPicPr>
+                    <pic:cNvPr id="0" name="Picture 7"/>
+                    <pic:cNvPicPr>
+                      <a:picLocks noChangeAspect="1" noChangeArrowheads="1"/>
+                    </pic:cNvPicPr>
+                  </pic:nvPicPr>
+                  <pic:blipFill>
+                    <a:blip r:embed="rId30">
+                      <a:extLst>
+                        <a:ext uri="{28A0092B-C50C-407E-A947-70E740481C1C}">
+                          <a14:useLocalDpi xmlns:a14="http://schemas.microsoft.com/office/drawing/2010/main" val="0"/>
+                        </a:ext>
+                      </a:extLst>
+                    </a:blip>
+                    <a:srcRect/>
+                    <a:stretch>
+                      <a:fillRect/>
+                    </a:stretch>
+                  </pic:blipFill>
+                  <pic:spPr bwMode="auto">
+                    <a:xfrm>
+                      <a:off x="0" y="0"/>
+                      <a:ext cx="3082411" cy="2269003"/>
+                    </a:xfrm>
+                    <a:prstGeom prst="rect">
+                      <a:avLst/>
+                    </a:prstGeom>
+                    <a:noFill/>
+                    <a:ln>
+                      <a:solidFill>
+                        <a:schemeClr val="tx1"/>
+                      </a:solidFill>
+                    </a:ln>
+                  </pic:spPr>
+                </pic:pic>
+              </a:graphicData>
+            </a:graphic>
+          </wp:inline>
+        </w:drawing>
+      </w:r>
+    </w:p>
+    <w:p/>
+    <w:p/>
+    <w:p/>
+    <w:p/>
+    <w:p/>
+    <w:p/>
+    <w:p>
+      <w:pPr>
+        <w:pStyle w:val="Titolo1"/>
+      </w:pPr>
+      <w:r>
+        <w:t>Appendice</w:t>
+      </w:r>
+    </w:p>
+    <w:p/>
+    <w:p>
+      <w:pPr>
+        <w:pStyle w:val="Titolo2"/>
+      </w:pPr>
+      <w:r>
+        <w:t>Database</w:t>
+      </w:r>
+    </w:p>
+    <w:p/>
+    <w:p>
+      <w:r>
+        <w:t xml:space="preserve">Per la gestione dei dati persistenti è stato utilizzato </w:t>
+      </w:r>
+      <w:proofErr w:type="spellStart"/>
+      <w:r>
+        <w:t>SQlite</w:t>
+      </w:r>
+      <w:proofErr w:type="spellEnd"/>
+      <w:r>
+        <w:t xml:space="preserve"> che permette la creazione di un database in locale. Ha come vantaggio il fatto che il database </w:t>
+      </w:r>
+      <w:proofErr w:type="gramStart"/>
+      <w:r>
+        <w:t>sia</w:t>
+      </w:r>
+      <w:proofErr w:type="gramEnd"/>
+      <w:r>
+        <w:t xml:space="preserve"> salvato su un file presente nella directory del progetto, quindi non necessita di un </w:t>
+      </w:r>
+      <w:proofErr w:type="spellStart"/>
+      <w:r>
+        <w:t>dump</w:t>
+      </w:r>
+      <w:proofErr w:type="spellEnd"/>
+      <w:r>
+        <w:t xml:space="preserve"> per essere esportato. Il </w:t>
+      </w:r>
+      <w:proofErr w:type="spellStart"/>
+      <w:r>
+        <w:t>dump</w:t>
+      </w:r>
+      <w:proofErr w:type="spellEnd"/>
+      <w:r>
+        <w:t xml:space="preserve"> del database verrà comunque fornito.</w:t>
+      </w:r>
+    </w:p>
+    <w:p/>
+    <w:p/>
+    <w:p/>
+    <w:p/>
+    <w:p/>
+    <w:p/>
+    <w:p/>
     <w:p>
       <w:pPr>
         <w:pStyle w:val="Titolo3"/>
       </w:pPr>
       <w:r>
-        <w:t>Scheda Voto Categorico</w:t>
-      </w:r>
-    </w:p>
-    <w:p>
-      <w:pPr>
-        <w:pStyle w:val="Titolo3"/>
-      </w:pPr>
-      <w:r>
-        <w:t>Scheda Voto Ordinale</w:t>
-      </w:r>
-    </w:p>
-    <w:p>
-      <w:pPr>
-        <w:pStyle w:val="Titolo3"/>
-      </w:pPr>
-      <w:r>
-        <w:t>Scheda Referendum</w:t>
-      </w:r>
-    </w:p>
-    <w:p>
-      <w:pPr>
-        <w:pStyle w:val="Titolo3"/>
-      </w:pPr>
-      <w:r>
-        <w:t>Risultato Votazione</w:t>
-      </w:r>
-    </w:p>
-    <w:p/>
-    <w:p>
-      <w:pPr>
-        <w:pStyle w:val="Titolo3"/>
-        <w:numPr>
-          <w:ilvl w:val="0"/>
-          <w:numId w:val="0"/>
-        </w:numPr>
-        <w:ind w:left="720"/>
-      </w:pPr>
-    </w:p>
-    <w:p/>
-    <w:p>
-      <w:pPr>
-        <w:pStyle w:val="Titolo1"/>
-      </w:pPr>
-      <w:r>
-        <w:t>Appendice</w:t>
-      </w:r>
-    </w:p>
-    <w:p/>
-    <w:p>
-      <w:pPr>
-        <w:pStyle w:val="Titolo2"/>
-      </w:pPr>
-      <w:r>
-        <w:t>Database</w:t>
-      </w:r>
-    </w:p>
-    <w:p/>
-    <w:p>
-      <w:r>
-        <w:t xml:space="preserve">Per la gestione dei dati persistenti è stato utilizzato </w:t>
-      </w:r>
-      <w:proofErr w:type="spellStart"/>
-      <w:r>
-        <w:t>SQlite</w:t>
-      </w:r>
-      <w:proofErr w:type="spellEnd"/>
-      <w:r>
-        <w:t xml:space="preserve"> che permette la creazione di un database in locale. Ha come vantaggio il fatto che il database sia salvato su un file presente nella directory del progetto, quindi non necessita di un </w:t>
-      </w:r>
-      <w:proofErr w:type="spellStart"/>
-      <w:r>
-        <w:t>dump</w:t>
-      </w:r>
-      <w:proofErr w:type="spellEnd"/>
-      <w:r>
-        <w:t xml:space="preserve"> per essere esportato. Il </w:t>
-      </w:r>
-      <w:proofErr w:type="spellStart"/>
-      <w:r>
-        <w:t>dump</w:t>
-      </w:r>
-      <w:proofErr w:type="spellEnd"/>
-      <w:r>
-        <w:t xml:space="preserve"> del database verrà comunque fornito.</w:t>
-      </w:r>
-    </w:p>
-    <w:p/>
-    <w:p>
-      <w:pPr>
-        <w:pStyle w:val="Titolo3"/>
-      </w:pPr>
-      <w:r>
+        <w:lastRenderedPageBreak/>
         <w:t>Schema ER</w:t>
       </w:r>
     </w:p>
@@ -12078,7 +13560,6 @@
     <w:p>
       <w:pPr>
         <w:ind w:left="708"/>
-        <w:jc w:val="center"/>
       </w:pPr>
       <w:r>
         <w:rPr>
@@ -12102,7 +13583,7 @@
                     </pic:cNvPicPr>
                   </pic:nvPicPr>
                   <pic:blipFill>
-                    <a:blip r:embed="rId22">
+                    <a:blip r:embed="rId31">
                       <a:extLst>
                         <a:ext uri="{28A0092B-C50C-407E-A947-70E740481C1C}">
                           <a14:useLocalDpi xmlns:a14="http://schemas.microsoft.com/office/drawing/2010/main" val="0"/>
@@ -12147,105 +13628,488 @@
         <w:pStyle w:val="Titolo3"/>
       </w:pPr>
       <w:r>
+        <w:t>Connessione</w:t>
+      </w:r>
+    </w:p>
+    <w:p>
+      <w:r>
+        <w:t xml:space="preserve">L’interfacciamento con il database è gestito tramite </w:t>
+      </w:r>
+      <w:proofErr w:type="spellStart"/>
+      <w:r>
+        <w:t>ORMlite</w:t>
+      </w:r>
+      <w:proofErr w:type="spellEnd"/>
+      <w:r>
+        <w:t xml:space="preserve"> che è un Package che incapsula JDBC e rende più agevoli le operazioni di comunicazioni col Database. Inoltre, siccome il Database è gestito con </w:t>
+      </w:r>
+      <w:proofErr w:type="spellStart"/>
+      <w:r>
+        <w:t>SQlite</w:t>
+      </w:r>
+      <w:proofErr w:type="spellEnd"/>
+      <w:r>
+        <w:t xml:space="preserve">, è estremamente intuitivo aggiungere, modificare o cancellare </w:t>
+      </w:r>
+      <w:proofErr w:type="spellStart"/>
+      <w:r>
+        <w:t>tuple</w:t>
+      </w:r>
+      <w:proofErr w:type="spellEnd"/>
+      <w:r>
+        <w:t xml:space="preserve"> dalle tabelle.</w:t>
+      </w:r>
+    </w:p>
+    <w:p/>
+    <w:p>
+      <w:pPr>
+        <w:pStyle w:val="Titolo3"/>
+      </w:pPr>
+      <w:r>
+        <w:t>Sicurezza</w:t>
+      </w:r>
+    </w:p>
+    <w:p>
+      <w:r>
+        <w:t xml:space="preserve">Dal punto di vista della sicurezza i dati sensibili sono stati criptati seguendo un algoritmo di </w:t>
+      </w:r>
+      <w:proofErr w:type="spellStart"/>
+      <w:r>
+        <w:rPr>
+          <w:u w:val="single"/>
+        </w:rPr>
+        <w:t>hashing</w:t>
+      </w:r>
+      <w:proofErr w:type="spellEnd"/>
+      <w:r>
+        <w:t xml:space="preserve">, il voto dell’utente non è associato in alcun modo ai dati persistenti a lui associati e </w:t>
+      </w:r>
+      <w:proofErr w:type="spellStart"/>
+      <w:r>
+        <w:t>ORMlite</w:t>
+      </w:r>
+      <w:proofErr w:type="spellEnd"/>
+      <w:r>
+        <w:t xml:space="preserve">, incapsulando JDBC, fa uso di </w:t>
+      </w:r>
+      <w:proofErr w:type="spellStart"/>
+      <w:r>
+        <w:t>Prepared</w:t>
+      </w:r>
+      <w:proofErr w:type="spellEnd"/>
+      <w:r>
+        <w:t xml:space="preserve"> Statement di default.</w:t>
+      </w:r>
+    </w:p>
+    <w:p/>
+    <w:p>
+      <w:pPr>
+        <w:pStyle w:val="Titolo2"/>
+      </w:pPr>
+      <w:r>
+        <w:t>Reperibilità del Software</w:t>
+      </w:r>
+    </w:p>
+    <w:p>
+      <w:r>
+        <w:t>Il software SVE dev’essere distribuito esclusivamente dai portali dei Comuni che decidono di aderirvi.</w:t>
+      </w:r>
+    </w:p>
+    <w:p/>
+    <w:p/>
+    <w:p/>
+    <w:p/>
+    <w:p/>
+    <w:p/>
+    <w:p/>
+    <w:p/>
+    <w:p/>
+    <w:p/>
+    <w:p/>
+    <w:p>
+      <w:pPr>
+        <w:pStyle w:val="Titolo1"/>
+      </w:pPr>
+      <w:r>
         <w:lastRenderedPageBreak/>
-        <w:t>Connessione</w:t>
-      </w:r>
-    </w:p>
-    <w:p>
-      <w:r>
-        <w:t xml:space="preserve">L’interfacciamento con il database è gestito tramite </w:t>
+        <w:t>Note di Funzionamento</w:t>
+      </w:r>
+    </w:p>
+    <w:p/>
+    <w:p>
+      <w:r>
+        <w:t>Il Database “</w:t>
       </w:r>
       <w:proofErr w:type="spellStart"/>
       <w:r>
-        <w:t>ORMlite</w:t>
+        <w:t>data.db</w:t>
       </w:r>
       <w:proofErr w:type="spellEnd"/>
       <w:r>
-        <w:t xml:space="preserve"> che è un Package che incapsula JDBC e rende più agevoli le operazioni di comunicazioni col Database. Inoltre, siccome il Database è gestito con </w:t>
+        <w:t>” è già popolato con dati utili per il funzionamento.</w:t>
+      </w:r>
+    </w:p>
+    <w:p>
+      <w:r>
+        <w:t>Sono presenti vari utenti nel database, ma in particolare</w:t>
+      </w:r>
+      <w:r>
+        <w:t xml:space="preserve"> </w:t>
+      </w:r>
+      <w:r>
+        <w:t xml:space="preserve">gli </w:t>
+      </w:r>
+      <w:r>
+        <w:t>utent</w:t>
+      </w:r>
+      <w:r>
+        <w:t>i</w:t>
+      </w:r>
+      <w:r>
+        <w:t>:</w:t>
+      </w:r>
+    </w:p>
+    <w:p/>
+    <w:p>
+      <w:r>
+        <w:tab/>
+        <w:t>• CF: RDNFNC07A25F205K</w:t>
+      </w:r>
+    </w:p>
+    <w:p>
+      <w:r>
+        <w:tab/>
+        <w:t xml:space="preserve">   Password: rennee2022</w:t>
+      </w:r>
+    </w:p>
+    <w:p>
+      <w:pPr>
+        <w:ind w:left="708"/>
+      </w:pPr>
+      <w:proofErr w:type="gramStart"/>
+      <w:r>
+        <w:t>E’</w:t>
+      </w:r>
+      <w:proofErr w:type="gramEnd"/>
+      <w:r>
+        <w:t xml:space="preserve"> un utente che non ha ancora diritto di voto.</w:t>
+      </w:r>
+    </w:p>
+    <w:p>
+      <w:pPr>
+        <w:ind w:left="708"/>
+      </w:pPr>
+    </w:p>
+    <w:p>
+      <w:pPr>
+        <w:ind w:left="708"/>
+      </w:pPr>
+      <w:r>
+        <w:t>• CF: RSSLGU68P12F205J</w:t>
+      </w:r>
+    </w:p>
+    <w:p>
+      <w:pPr>
+        <w:ind w:left="708"/>
+      </w:pPr>
+      <w:r>
+        <w:t xml:space="preserve">   Password: rennee2022</w:t>
+      </w:r>
+    </w:p>
+    <w:p>
+      <w:pPr>
+        <w:ind w:left="708"/>
+      </w:pPr>
+      <w:proofErr w:type="gramStart"/>
+      <w:r>
+        <w:t>E’</w:t>
+      </w:r>
+      <w:proofErr w:type="gramEnd"/>
+      <w:r>
+        <w:t xml:space="preserve"> un utente che ha solo privilegio da Elettore</w:t>
+      </w:r>
+    </w:p>
+    <w:p>
+      <w:pPr>
+        <w:ind w:left="708"/>
+      </w:pPr>
+    </w:p>
+    <w:p>
+      <w:pPr>
+        <w:ind w:left="708"/>
+      </w:pPr>
+      <w:r>
+        <w:t>• CF: BRTDNL98E27F205P</w:t>
+      </w:r>
+    </w:p>
+    <w:p>
+      <w:pPr>
+        <w:ind w:left="708"/>
+      </w:pPr>
+      <w:r>
+        <w:t xml:space="preserve">  Password: siuii420</w:t>
+      </w:r>
+    </w:p>
+    <w:p>
+      <w:pPr>
+        <w:ind w:left="708"/>
+      </w:pPr>
+      <w:proofErr w:type="gramStart"/>
+      <w:r>
+        <w:t>E’</w:t>
+      </w:r>
+      <w:proofErr w:type="gramEnd"/>
+      <w:r>
+        <w:t xml:space="preserve"> un utente che ha privilegio da Elettore e da Amministratore </w:t>
+      </w:r>
+    </w:p>
+    <w:p>
+      <w:pPr>
+        <w:ind w:left="708"/>
+      </w:pPr>
+      <w:r>
+        <w:t xml:space="preserve">(al login si seleziona la </w:t>
       </w:r>
       <w:proofErr w:type="spellStart"/>
       <w:r>
+        <w:t>checkBox</w:t>
+      </w:r>
+      <w:proofErr w:type="spellEnd"/>
+      <w:r>
+        <w:t>)</w:t>
+      </w:r>
+    </w:p>
+    <w:p/>
+    <w:p>
+      <w:proofErr w:type="gramStart"/>
+      <w:r>
+        <w:t>E’</w:t>
+      </w:r>
+      <w:proofErr w:type="gramEnd"/>
+      <w:r>
+        <w:t xml:space="preserve"> pur sempre possibile creare nuovi utenti dalla schermata di registrazione.</w:t>
+      </w:r>
+    </w:p>
+    <w:p>
+      <w:pPr>
+        <w:rPr>
+          <w:u w:val="single"/>
+        </w:rPr>
+      </w:pPr>
+      <w:r>
+        <w:t xml:space="preserve">(tutti gli utenti creati avranno poteri da amministratore essendo che l’interfacciamento con </w:t>
+      </w:r>
+      <w:proofErr w:type="spellStart"/>
+      <w:r>
+        <w:t>AgID</w:t>
+      </w:r>
+      <w:proofErr w:type="spellEnd"/>
+      <w:r>
+        <w:t>, cioè il distributore da parte dei Comuni di tali privilegi è simulato all’interno del Sistema</w:t>
+      </w:r>
+      <w:r>
+        <w:t>).</w:t>
+      </w:r>
+    </w:p>
+    <w:p/>
+    <w:p>
+      <w:r>
+        <w:t xml:space="preserve">Dal punto di vista delle Votazioni sono presenti votazioni attive, non ancora in corso e </w:t>
+      </w:r>
+      <w:r>
+        <w:t>concluse.</w:t>
+      </w:r>
+    </w:p>
+    <w:p>
+      <w:r>
+        <w:t>Dal pannello utente e amministratore è possibile visualizzare il risultato</w:t>
+      </w:r>
+      <w:r>
+        <w:t>.</w:t>
+      </w:r>
+    </w:p>
+    <w:p/>
+    <w:p/>
+    <w:p>
+      <w:pPr>
+        <w:pStyle w:val="Titolo2"/>
+      </w:pPr>
+      <w:proofErr w:type="spellStart"/>
+      <w:r>
         <w:t>SQlite</w:t>
       </w:r>
       <w:proofErr w:type="spellEnd"/>
-      <w:r>
-        <w:t xml:space="preserve">, è estremamente intuitivo aggiungere, modificare o cancellare </w:t>
+    </w:p>
+    <w:p>
+      <w:pPr>
+        <w:ind w:left="576"/>
+      </w:pPr>
+    </w:p>
+    <w:p>
+      <w:pPr>
+        <w:ind w:left="576"/>
+      </w:pPr>
+      <w:r>
+        <w:t>Per accedere con un</w:t>
+      </w:r>
+      <w:r>
+        <w:t>’</w:t>
+      </w:r>
+      <w:r>
+        <w:t xml:space="preserve">interfaccia grafica al Database </w:t>
       </w:r>
       <w:proofErr w:type="spellStart"/>
       <w:r>
-        <w:t>tuple</w:t>
+        <w:t>SQlite</w:t>
       </w:r>
       <w:proofErr w:type="spellEnd"/>
       <w:r>
-        <w:t xml:space="preserve"> dalle tabelle.</w:t>
-      </w:r>
-    </w:p>
-    <w:p/>
-    <w:p>
-      <w:pPr>
-        <w:pStyle w:val="Titolo3"/>
-      </w:pPr>
-      <w:r>
-        <w:t>Sicurezza</w:t>
-      </w:r>
-    </w:p>
-    <w:p>
-      <w:r>
-        <w:t xml:space="preserve">Dal punto di vista della sicurezza i dati sensibili sono stati criptati seguendo un algoritmo di </w:t>
+        <w:t xml:space="preserve"> è necessario scaricare alcuni file dal sito proprietario.</w:t>
+      </w:r>
+    </w:p>
+    <w:p>
+      <w:pPr>
+        <w:ind w:left="576"/>
+      </w:pPr>
+    </w:p>
+    <w:p>
+      <w:pPr>
+        <w:ind w:left="576"/>
+      </w:pPr>
+      <w:r>
+        <w:t xml:space="preserve">In particolare: </w:t>
+      </w:r>
+      <w:r>
+        <w:t>https://sqlitestudio.pl/</w:t>
+      </w:r>
+      <w:r>
+        <w:t xml:space="preserve"> </w:t>
+      </w:r>
+    </w:p>
+    <w:p>
+      <w:pPr>
+        <w:ind w:left="576"/>
+      </w:pPr>
+      <w:r>
+        <w:t>Si scarichi</w:t>
+      </w:r>
+      <w:r>
+        <w:t xml:space="preserve"> </w:t>
       </w:r>
       <w:proofErr w:type="spellStart"/>
       <w:r>
+        <w:t>SQliteStudio</w:t>
+      </w:r>
+      <w:proofErr w:type="spellEnd"/>
+      <w:r>
+        <w:t xml:space="preserve"> che è </w:t>
+      </w:r>
+      <w:r>
+        <w:t>un’interfaccia</w:t>
+      </w:r>
+      <w:r>
+        <w:t xml:space="preserve"> grafica per i database </w:t>
+      </w:r>
+      <w:proofErr w:type="spellStart"/>
+      <w:r>
+        <w:t>sqlite</w:t>
+      </w:r>
+      <w:proofErr w:type="spellEnd"/>
+      <w:r>
+        <w:t>.</w:t>
+      </w:r>
+    </w:p>
+    <w:p>
+      <w:pPr>
+        <w:ind w:left="576"/>
+      </w:pPr>
+      <w:r>
+        <w:t xml:space="preserve">Eseguire l’eseguibile </w:t>
+      </w:r>
+      <w:r>
+        <w:t>‘</w:t>
+      </w:r>
+      <w:r>
+        <w:t>SQLiteStudio.exe</w:t>
+      </w:r>
+      <w:r>
+        <w:t>’ e si aprir</w:t>
+      </w:r>
+      <w:r>
+        <w:t>à</w:t>
+      </w:r>
+      <w:r>
+        <w:t xml:space="preserve"> l’applicazione.</w:t>
+      </w:r>
+    </w:p>
+    <w:p>
+      <w:pPr>
+        <w:ind w:left="576"/>
+      </w:pPr>
+      <w:r>
+        <w:t xml:space="preserve">Cliccare su Database → </w:t>
+      </w:r>
+      <w:proofErr w:type="spellStart"/>
+      <w:r>
+        <w:t>Add</w:t>
+      </w:r>
+      <w:proofErr w:type="spellEnd"/>
+      <w:r>
+        <w:t xml:space="preserve"> Database.</w:t>
+      </w:r>
+    </w:p>
+    <w:p>
+      <w:pPr>
+        <w:ind w:left="576"/>
+      </w:pPr>
+      <w:r>
+        <w:t>Ora cercare il file ‘</w:t>
+      </w:r>
+      <w:proofErr w:type="spellStart"/>
+      <w:r>
+        <w:t>data.db</w:t>
+      </w:r>
+      <w:proofErr w:type="spellEnd"/>
+      <w:r>
+        <w:t>’ presente nella directory del progetto e premere OK.</w:t>
+      </w:r>
+    </w:p>
+    <w:p>
+      <w:pPr>
+        <w:ind w:left="576"/>
+      </w:pPr>
+    </w:p>
+    <w:p>
+      <w:pPr>
+        <w:ind w:left="576"/>
         <w:rPr>
           <w:u w:val="single"/>
         </w:rPr>
-        <w:t>hashing</w:t>
+      </w:pPr>
+      <w:r>
+        <w:t xml:space="preserve">Durante il funzionamento dell’applicazione è possibile vedere i dati persistenti modificarsi in tempo reale, è solo necessario premere l’apposito tasto di refresh su </w:t>
+      </w:r>
+      <w:proofErr w:type="spellStart"/>
+      <w:r>
+        <w:t>SQLiteStudio</w:t>
       </w:r>
       <w:proofErr w:type="spellEnd"/>
       <w:r>
-        <w:t xml:space="preserve">, il voto dell’utente non è associato in alcun modo ai dati persistenti a lui associati e </w:t>
-      </w:r>
-      <w:proofErr w:type="spellStart"/>
-      <w:r>
-        <w:t>ORMlite</w:t>
-      </w:r>
-      <w:proofErr w:type="spellEnd"/>
-      <w:r>
-        <w:t xml:space="preserve">, incapsulando JDBC, fa uso di </w:t>
-      </w:r>
-      <w:proofErr w:type="spellStart"/>
-      <w:r>
-        <w:t>Prepared</w:t>
-      </w:r>
-      <w:proofErr w:type="spellEnd"/>
-      <w:r>
-        <w:t xml:space="preserve"> Statement di default.</w:t>
-      </w:r>
-    </w:p>
-    <w:p/>
-    <w:p>
-      <w:pPr>
-        <w:pStyle w:val="Titolo2"/>
-      </w:pPr>
-      <w:r>
-        <w:t>Reperibilità del Software</w:t>
-      </w:r>
-    </w:p>
-    <w:p>
-      <w:r>
-        <w:t>Il software SVE dev’essere distribuito esclusivamente dai portali dei Comuni che decidono di aderirvi.</w:t>
-      </w:r>
-    </w:p>
-    <w:p/>
-    <w:p/>
-    <w:p>
-      <w:pPr>
-        <w:pStyle w:val="Titolo1"/>
-      </w:pPr>
-      <w:r>
-        <w:t>Note di Funzionamento</w:t>
-      </w:r>
-    </w:p>
-    <w:p/>
+        <w:t>.</w:t>
+      </w:r>
+    </w:p>
+    <w:p>
+      <w:pPr>
+        <w:ind w:left="576"/>
+      </w:pPr>
+    </w:p>
+    <w:p>
+      <w:pPr>
+        <w:rPr>
+          <w:u w:val="single"/>
+        </w:rPr>
+      </w:pPr>
+    </w:p>
     <w:sectPr>
       <w:pgSz w:w="11900" w:h="16840"/>
       <w:pgMar w:top="1417" w:right="1134" w:bottom="1134" w:left="1134" w:header="708" w:footer="708" w:gutter="0"/>
@@ -15635,7 +17499,7 @@
   <w:style w:type="paragraph" w:default="1" w:styleId="Normale">
     <w:name w:val="Normal"/>
     <w:qFormat/>
-    <w:rsid w:val="0083610F"/>
+    <w:rsid w:val="00F87814"/>
   </w:style>
   <w:style w:type="paragraph" w:styleId="Titolo1">
     <w:name w:val="heading 1"/>

</xml_diff>